<commit_message>
updated AWS DEA cert
</commit_message>
<xml_diff>
--- a/AWS/DEA/AWS Data Engineer Associate.docx
+++ b/AWS/DEA/AWS Data Engineer Associate.docx
@@ -140,15 +140,7 @@
                 <w:szCs w:val="20"/>
                 <w:lang w:val="en-US"/>
               </w:rPr>
-              <w:t>Raw Data in S3 (from data source) -&gt; AWS Glue (for transformation) -&gt; Transformed Data in S3</w:t>
-            </w:r>
-            <w:r>
-              <w:rPr>
-                <w:sz w:val="20"/>
-                <w:szCs w:val="20"/>
-                <w:lang w:val="en-US"/>
-              </w:rPr>
-              <w:t xml:space="preserve"> -&gt; published downstream for Data Analytics</w:t>
+              <w:t>Raw Data in S3 (from data source) -&gt; AWS Glue (for transformation) -&gt; Transformed Data in S3 -&gt; published downstream for Data Analytics</w:t>
             </w:r>
           </w:p>
           <w:p>
@@ -382,31 +374,7 @@
                 <w:szCs w:val="20"/>
                 <w:lang w:val="en-US"/>
               </w:rPr>
-              <w:t xml:space="preserve">Data Warehouses: Centralized repo for historical data from various sources. – Mainly store structured and organized data. – Require predefined schema (schema-on-write). – Best for transactional systems, CRM, ERP systems. </w:t>
-            </w:r>
-            <w:r>
-              <w:rPr>
-                <w:sz w:val="20"/>
-                <w:szCs w:val="20"/>
-                <w:lang w:val="en-US"/>
-              </w:rPr>
-              <w:t xml:space="preserve">- </w:t>
-            </w:r>
-            <w:r>
-              <w:rPr>
-                <w:sz w:val="20"/>
-                <w:szCs w:val="20"/>
-                <w:lang w:val="en-US"/>
-              </w:rPr>
-              <w:t>Higher cost for storage</w:t>
-            </w:r>
-            <w:r>
-              <w:rPr>
-                <w:sz w:val="20"/>
-                <w:szCs w:val="20"/>
-                <w:lang w:val="en-US"/>
-              </w:rPr>
-              <w:t>. – More effort to maintain, higher operational cost</w:t>
+              <w:t>Data Warehouses: Centralized repo for historical data from various sources. – Mainly store structured and organized data. – Require predefined schema (schema-on-write). – Best for transactional systems, CRM, ERP systems. - Higher cost for storage. – More effort to maintain, higher operational cost</w:t>
             </w:r>
           </w:p>
         </w:tc>
@@ -795,25 +763,7 @@
                 <w:szCs w:val="20"/>
                 <w:lang w:val="en-US"/>
               </w:rPr>
-              <w:t xml:space="preserve">- allow exploration and interaction w dataset. – built-in data transformations </w:t>
-            </w:r>
-            <w:proofErr w:type="spellStart"/>
-            <w:r>
-              <w:rPr>
-                <w:sz w:val="20"/>
-                <w:szCs w:val="20"/>
-                <w:lang w:val="en-US"/>
-              </w:rPr>
-              <w:t>fns</w:t>
-            </w:r>
-            <w:proofErr w:type="spellEnd"/>
-            <w:r>
-              <w:rPr>
-                <w:sz w:val="20"/>
-                <w:szCs w:val="20"/>
-                <w:lang w:val="en-US"/>
-              </w:rPr>
-              <w:t xml:space="preserve"> to apply to datasets</w:t>
+              <w:t>- allow exploration and interaction w dataset. – built-in data transformations fns to apply to datasets</w:t>
             </w:r>
           </w:p>
         </w:tc>
@@ -991,25 +941,7 @@
                 <w:szCs w:val="20"/>
                 <w:lang w:val="en-US"/>
               </w:rPr>
-              <w:t xml:space="preserve">Schedule workflows at specific intervals or </w:t>
-            </w:r>
-            <w:proofErr w:type="gramStart"/>
-            <w:r>
-              <w:rPr>
-                <w:sz w:val="20"/>
-                <w:szCs w:val="20"/>
-                <w:lang w:val="en-US"/>
-              </w:rPr>
-              <w:t>particular dates</w:t>
-            </w:r>
-            <w:proofErr w:type="gramEnd"/>
-            <w:r>
-              <w:rPr>
-                <w:sz w:val="20"/>
-                <w:szCs w:val="20"/>
-                <w:lang w:val="en-US"/>
-              </w:rPr>
-              <w:t xml:space="preserve"> and times. Cron notations</w:t>
+              <w:t>Schedule workflows at specific intervals or particular dates and times. Cron notations</w:t>
             </w:r>
           </w:p>
         </w:tc>
@@ -2026,25 +1958,7 @@
                 <w:szCs w:val="20"/>
                 <w:lang w:val="en-US"/>
               </w:rPr>
-              <w:t xml:space="preserve">Compute </w:t>
-            </w:r>
-            <w:proofErr w:type="gramStart"/>
-            <w:r>
-              <w:rPr>
-                <w:sz w:val="20"/>
-                <w:szCs w:val="20"/>
-                <w:lang w:val="en-US"/>
-              </w:rPr>
-              <w:t>Node:</w:t>
-            </w:r>
-            <w:proofErr w:type="gramEnd"/>
-            <w:r>
-              <w:rPr>
-                <w:sz w:val="20"/>
-                <w:szCs w:val="20"/>
-                <w:lang w:val="en-US"/>
-              </w:rPr>
-              <w:t xml:space="preserve"> partitions the job into slices (slice management) -&gt; runs query execution plans -&gt; sends intermediate results back to leader node.</w:t>
+              <w:t>Compute Node: partitions the job into slices (slice management) -&gt; runs query execution plans -&gt; sends intermediate results back to leader node.</w:t>
             </w:r>
           </w:p>
           <w:p>
@@ -2130,15 +2044,7 @@
                 <w:szCs w:val="20"/>
                 <w:lang w:val="en-US"/>
               </w:rPr>
-              <w:t xml:space="preserve">- </w:t>
-            </w:r>
-            <w:r>
-              <w:rPr>
-                <w:sz w:val="20"/>
-                <w:szCs w:val="20"/>
-                <w:lang w:val="en-US"/>
-              </w:rPr>
-              <w:t>compute and storage charges coupled tgt. Cost structure more straightforward</w:t>
+              <w:t>- compute and storage charges coupled tgt. Cost structure more straightforward</w:t>
             </w:r>
           </w:p>
           <w:p>
@@ -2163,15 +2069,7 @@
                 <w:szCs w:val="20"/>
                 <w:lang w:val="en-US"/>
               </w:rPr>
-              <w:t xml:space="preserve">E.g. </w:t>
-            </w:r>
-            <w:r>
-              <w:rPr>
-                <w:sz w:val="20"/>
-                <w:szCs w:val="20"/>
-                <w:lang w:val="en-US"/>
-              </w:rPr>
-              <w:t>Dealing with TB or PB of data, need balance btw compute and storage resources, slower performance</w:t>
+              <w:t>E.g. Dealing with TB or PB of data, need balance btw compute and storage resources, slower performance</w:t>
             </w:r>
           </w:p>
           <w:p>
@@ -2205,15 +2103,7 @@
                 <w:szCs w:val="20"/>
                 <w:lang w:val="en-US"/>
               </w:rPr>
-              <w:t xml:space="preserve">- </w:t>
-            </w:r>
-            <w:r>
-              <w:rPr>
-                <w:sz w:val="20"/>
-                <w:szCs w:val="20"/>
-                <w:lang w:val="en-US"/>
-              </w:rPr>
-              <w:t>compute and storage charges separately. Keep track of cost of compute and data stored in S3</w:t>
+              <w:t>- compute and storage charges separately. Keep track of cost of compute and data stored in S3</w:t>
             </w:r>
           </w:p>
         </w:tc>
@@ -2352,15 +2242,7 @@
                 <w:szCs w:val="20"/>
                 <w:lang w:val="en-US"/>
               </w:rPr>
-              <w:t xml:space="preserve">1) Elastic Resize: - </w:t>
-            </w:r>
-            <w:r>
-              <w:rPr>
-                <w:sz w:val="20"/>
-                <w:szCs w:val="20"/>
-                <w:lang w:val="en-US"/>
-              </w:rPr>
-              <w:t>For add/remove nodes, does an in-place resize; cluster is unavailable during resize</w:t>
+              <w:t>1) Elastic Resize: - For add/remove nodes, does an in-place resize; cluster is unavailable during resize</w:t>
             </w:r>
           </w:p>
           <w:p>
@@ -2428,15 +2310,7 @@
                 <w:szCs w:val="20"/>
                 <w:lang w:val="en-US"/>
               </w:rPr>
-              <w:t xml:space="preserve">- For changing cluster type. </w:t>
-            </w:r>
-            <w:r>
-              <w:rPr>
-                <w:sz w:val="20"/>
-                <w:szCs w:val="20"/>
-                <w:lang w:val="en-US"/>
-              </w:rPr>
-              <w:t>- Takes more time to complete. – Don’t retain system log tables</w:t>
+              <w:t>- For changing cluster type. - Takes more time to complete. – Don’t retain system log tables</w:t>
             </w:r>
           </w:p>
         </w:tc>
@@ -2621,7 +2495,6 @@
                 <w:lang w:val="en-US"/>
               </w:rPr>
             </w:pPr>
-            <w:proofErr w:type="gramStart"/>
             <w:r>
               <w:rPr>
                 <w:i/>
@@ -2630,10 +2503,11 @@
                 <w:szCs w:val="20"/>
                 <w:lang w:val="en-US"/>
               </w:rPr>
-              <w:t xml:space="preserve">Copy  </w:t>
-            </w:r>
-            <w:proofErr w:type="spellStart"/>
-            <w:r>
+              <w:t>Copy  target_table  from  “s3://my_bucket/my_table/table_1.txt”  iam_role  ‘arn:aws:iam…’</w:t>
+            </w:r>
+          </w:p>
+          <w:p>
+            <w:pPr>
               <w:rPr>
                 <w:i/>
                 <w:iCs/>
@@ -2641,9 +2515,7 @@
                 <w:szCs w:val="20"/>
                 <w:lang w:val="en-US"/>
               </w:rPr>
-              <w:t>target</w:t>
-            </w:r>
-            <w:proofErr w:type="gramEnd"/>
+            </w:pPr>
             <w:r>
               <w:rPr>
                 <w:i/>
@@ -2652,9 +2524,17 @@
                 <w:szCs w:val="20"/>
                 <w:lang w:val="en-US"/>
               </w:rPr>
-              <w:t>_table</w:t>
-            </w:r>
-            <w:proofErr w:type="spellEnd"/>
+              <w:t>UNLOAD  (‘SELECT * FROM my_table’). TO “s3://…”  iam_role. ‘arn:aws:iam…’  FORMAT PARQUET</w:t>
+            </w:r>
+          </w:p>
+          <w:p>
+            <w:pPr>
+              <w:rPr>
+                <w:sz w:val="20"/>
+                <w:szCs w:val="20"/>
+                <w:lang w:val="en-US"/>
+              </w:rPr>
+            </w:pPr>
             <w:r>
               <w:rPr>
                 <w:i/>
@@ -2663,9 +2543,25 @@
                 <w:szCs w:val="20"/>
                 <w:lang w:val="en-US"/>
               </w:rPr>
-              <w:t xml:space="preserve">  from  “s3://</w:t>
-            </w:r>
-            <w:proofErr w:type="spellStart"/>
+              <w:t>VACUUM FULL table_name</w:t>
+            </w:r>
+            <w:r>
+              <w:rPr>
+                <w:sz w:val="20"/>
+                <w:szCs w:val="20"/>
+                <w:lang w:val="en-US"/>
+              </w:rPr>
+              <w:t xml:space="preserve"> : Takes longer &amp; more space as it locks the table down and make a full copy to reclaim space (from deleted/updated rows) and re-sort rows based on default threshold</w:t>
+            </w:r>
+          </w:p>
+          <w:p>
+            <w:pPr>
+              <w:rPr>
+                <w:sz w:val="20"/>
+                <w:szCs w:val="20"/>
+                <w:lang w:val="en-US"/>
+              </w:rPr>
+            </w:pPr>
             <w:r>
               <w:rPr>
                 <w:i/>
@@ -2674,9 +2570,25 @@
                 <w:szCs w:val="20"/>
                 <w:lang w:val="en-US"/>
               </w:rPr>
-              <w:t>my_bucket</w:t>
-            </w:r>
-            <w:proofErr w:type="spellEnd"/>
+              <w:t xml:space="preserve">VACUUM DELETE ONLY </w:t>
+            </w:r>
+            <w:r>
+              <w:rPr>
+                <w:sz w:val="20"/>
+                <w:szCs w:val="20"/>
+                <w:lang w:val="en-US"/>
+              </w:rPr>
+              <w:t>: Vacuum &amp; don’t sort</w:t>
+            </w:r>
+          </w:p>
+          <w:p>
+            <w:pPr>
+              <w:rPr>
+                <w:sz w:val="20"/>
+                <w:szCs w:val="20"/>
+                <w:lang w:val="en-US"/>
+              </w:rPr>
+            </w:pPr>
             <w:r>
               <w:rPr>
                 <w:i/>
@@ -2685,9 +2597,25 @@
                 <w:szCs w:val="20"/>
                 <w:lang w:val="en-US"/>
               </w:rPr>
-              <w:t>/</w:t>
-            </w:r>
-            <w:proofErr w:type="spellStart"/>
+              <w:t>VACUUM sort only table_name to 74 percent</w:t>
+            </w:r>
+            <w:r>
+              <w:rPr>
+                <w:sz w:val="20"/>
+                <w:szCs w:val="20"/>
+                <w:lang w:val="en-US"/>
+              </w:rPr>
+              <w:t xml:space="preserve"> : Re-sort rows only if &lt; 75% of the rows are already sorted </w:t>
+            </w:r>
+          </w:p>
+          <w:p>
+            <w:pPr>
+              <w:rPr>
+                <w:sz w:val="20"/>
+                <w:szCs w:val="20"/>
+                <w:lang w:val="en-US"/>
+              </w:rPr>
+            </w:pPr>
             <w:r>
               <w:rPr>
                 <w:i/>
@@ -2696,308 +2624,7 @@
                 <w:szCs w:val="20"/>
                 <w:lang w:val="en-US"/>
               </w:rPr>
-              <w:t>my_table</w:t>
-            </w:r>
-            <w:proofErr w:type="spellEnd"/>
-            <w:r>
-              <w:rPr>
-                <w:i/>
-                <w:iCs/>
-                <w:sz w:val="20"/>
-                <w:szCs w:val="20"/>
-                <w:lang w:val="en-US"/>
-              </w:rPr>
-              <w:t xml:space="preserve">/table_1.txt”  </w:t>
-            </w:r>
-            <w:proofErr w:type="spellStart"/>
-            <w:r>
-              <w:rPr>
-                <w:i/>
-                <w:iCs/>
-                <w:sz w:val="20"/>
-                <w:szCs w:val="20"/>
-                <w:lang w:val="en-US"/>
-              </w:rPr>
-              <w:t>iam_role</w:t>
-            </w:r>
-            <w:proofErr w:type="spellEnd"/>
-            <w:r>
-              <w:rPr>
-                <w:i/>
-                <w:iCs/>
-                <w:sz w:val="20"/>
-                <w:szCs w:val="20"/>
-                <w:lang w:val="en-US"/>
-              </w:rPr>
-              <w:t xml:space="preserve">  ‘</w:t>
-            </w:r>
-            <w:proofErr w:type="spellStart"/>
-            <w:r>
-              <w:rPr>
-                <w:i/>
-                <w:iCs/>
-                <w:sz w:val="20"/>
-                <w:szCs w:val="20"/>
-                <w:lang w:val="en-US"/>
-              </w:rPr>
-              <w:t>arn:aws:iam</w:t>
-            </w:r>
-            <w:proofErr w:type="spellEnd"/>
-            <w:r>
-              <w:rPr>
-                <w:i/>
-                <w:iCs/>
-                <w:sz w:val="20"/>
-                <w:szCs w:val="20"/>
-                <w:lang w:val="en-US"/>
-              </w:rPr>
-              <w:t>…’</w:t>
-            </w:r>
-          </w:p>
-          <w:p>
-            <w:pPr>
-              <w:rPr>
-                <w:i/>
-                <w:iCs/>
-                <w:sz w:val="20"/>
-                <w:szCs w:val="20"/>
-                <w:lang w:val="en-US"/>
-              </w:rPr>
-            </w:pPr>
-            <w:proofErr w:type="gramStart"/>
-            <w:r>
-              <w:rPr>
-                <w:i/>
-                <w:iCs/>
-                <w:sz w:val="20"/>
-                <w:szCs w:val="20"/>
-                <w:lang w:val="en-US"/>
-              </w:rPr>
-              <w:t>UNLOAD  (</w:t>
-            </w:r>
-            <w:proofErr w:type="gramEnd"/>
-            <w:r>
-              <w:rPr>
-                <w:i/>
-                <w:iCs/>
-                <w:sz w:val="20"/>
-                <w:szCs w:val="20"/>
-                <w:lang w:val="en-US"/>
-              </w:rPr>
-              <w:t xml:space="preserve">‘SELECT * FROM </w:t>
-            </w:r>
-            <w:proofErr w:type="spellStart"/>
-            <w:r>
-              <w:rPr>
-                <w:i/>
-                <w:iCs/>
-                <w:sz w:val="20"/>
-                <w:szCs w:val="20"/>
-                <w:lang w:val="en-US"/>
-              </w:rPr>
-              <w:t>my_table</w:t>
-            </w:r>
-            <w:proofErr w:type="spellEnd"/>
-            <w:r>
-              <w:rPr>
-                <w:i/>
-                <w:iCs/>
-                <w:sz w:val="20"/>
-                <w:szCs w:val="20"/>
-                <w:lang w:val="en-US"/>
-              </w:rPr>
-              <w:t xml:space="preserve">’). TO “s3://…”  </w:t>
-            </w:r>
-            <w:proofErr w:type="spellStart"/>
-            <w:r>
-              <w:rPr>
-                <w:i/>
-                <w:iCs/>
-                <w:sz w:val="20"/>
-                <w:szCs w:val="20"/>
-                <w:lang w:val="en-US"/>
-              </w:rPr>
-              <w:t>iam_role</w:t>
-            </w:r>
-            <w:proofErr w:type="spellEnd"/>
-            <w:r>
-              <w:rPr>
-                <w:i/>
-                <w:iCs/>
-                <w:sz w:val="20"/>
-                <w:szCs w:val="20"/>
-                <w:lang w:val="en-US"/>
-              </w:rPr>
-              <w:t>. ‘</w:t>
-            </w:r>
-            <w:proofErr w:type="spellStart"/>
-            <w:proofErr w:type="gramStart"/>
-            <w:r>
-              <w:rPr>
-                <w:i/>
-                <w:iCs/>
-                <w:sz w:val="20"/>
-                <w:szCs w:val="20"/>
-                <w:lang w:val="en-US"/>
-              </w:rPr>
-              <w:t>arn:aws</w:t>
-            </w:r>
-            <w:proofErr w:type="gramEnd"/>
-            <w:r>
-              <w:rPr>
-                <w:i/>
-                <w:iCs/>
-                <w:sz w:val="20"/>
-                <w:szCs w:val="20"/>
-                <w:lang w:val="en-US"/>
-              </w:rPr>
-              <w:t>:iam</w:t>
-            </w:r>
-            <w:proofErr w:type="spellEnd"/>
-            <w:r>
-              <w:rPr>
-                <w:i/>
-                <w:iCs/>
-                <w:sz w:val="20"/>
-                <w:szCs w:val="20"/>
-                <w:lang w:val="en-US"/>
-              </w:rPr>
-              <w:t>…’  FORMAT PARQUET</w:t>
-            </w:r>
-          </w:p>
-          <w:p>
-            <w:pPr>
-              <w:rPr>
-                <w:sz w:val="20"/>
-                <w:szCs w:val="20"/>
-                <w:lang w:val="en-US"/>
-              </w:rPr>
-            </w:pPr>
-            <w:r>
-              <w:rPr>
-                <w:i/>
-                <w:iCs/>
-                <w:sz w:val="20"/>
-                <w:szCs w:val="20"/>
-                <w:lang w:val="en-US"/>
-              </w:rPr>
-              <w:t>VACUUM FULL table_</w:t>
-            </w:r>
-            <w:proofErr w:type="gramStart"/>
-            <w:r>
-              <w:rPr>
-                <w:i/>
-                <w:iCs/>
-                <w:sz w:val="20"/>
-                <w:szCs w:val="20"/>
-                <w:lang w:val="en-US"/>
-              </w:rPr>
-              <w:t>name</w:t>
-            </w:r>
-            <w:r>
-              <w:rPr>
-                <w:sz w:val="20"/>
-                <w:szCs w:val="20"/>
-                <w:lang w:val="en-US"/>
-              </w:rPr>
-              <w:t xml:space="preserve"> :</w:t>
-            </w:r>
-            <w:proofErr w:type="gramEnd"/>
-            <w:r>
-              <w:rPr>
-                <w:sz w:val="20"/>
-                <w:szCs w:val="20"/>
-                <w:lang w:val="en-US"/>
-              </w:rPr>
-              <w:t xml:space="preserve"> Takes longer &amp; more space as it locks the table down and make a full copy to reclaim space (from deleted/updated rows) and re-sort rows based on default threshold</w:t>
-            </w:r>
-          </w:p>
-          <w:p>
-            <w:pPr>
-              <w:rPr>
-                <w:sz w:val="20"/>
-                <w:szCs w:val="20"/>
-                <w:lang w:val="en-US"/>
-              </w:rPr>
-            </w:pPr>
-            <w:r>
-              <w:rPr>
-                <w:i/>
-                <w:iCs/>
-                <w:sz w:val="20"/>
-                <w:szCs w:val="20"/>
-                <w:lang w:val="en-US"/>
-              </w:rPr>
-              <w:t xml:space="preserve">VACUUM sort only table_name to 74 </w:t>
-            </w:r>
-            <w:proofErr w:type="gramStart"/>
-            <w:r>
-              <w:rPr>
-                <w:i/>
-                <w:iCs/>
-                <w:sz w:val="20"/>
-                <w:szCs w:val="20"/>
-                <w:lang w:val="en-US"/>
-              </w:rPr>
-              <w:t>percent</w:t>
-            </w:r>
-            <w:r>
-              <w:rPr>
-                <w:sz w:val="20"/>
-                <w:szCs w:val="20"/>
-                <w:lang w:val="en-US"/>
-              </w:rPr>
-              <w:t xml:space="preserve"> :</w:t>
-            </w:r>
-            <w:proofErr w:type="gramEnd"/>
-            <w:r>
-              <w:rPr>
-                <w:sz w:val="20"/>
-                <w:szCs w:val="20"/>
-                <w:lang w:val="en-US"/>
-              </w:rPr>
-              <w:t xml:space="preserve"> Re-sort rows only if &lt; 75% of the rows are already sorted </w:t>
-            </w:r>
-          </w:p>
-          <w:p>
-            <w:pPr>
-              <w:rPr>
-                <w:sz w:val="20"/>
-                <w:szCs w:val="20"/>
-                <w:lang w:val="en-US"/>
-              </w:rPr>
-            </w:pPr>
-            <w:r>
-              <w:rPr>
-                <w:i/>
-                <w:iCs/>
-                <w:sz w:val="20"/>
-                <w:szCs w:val="20"/>
-                <w:lang w:val="en-US"/>
-              </w:rPr>
-              <w:t xml:space="preserve">VACUUM </w:t>
-            </w:r>
-            <w:proofErr w:type="gramStart"/>
-            <w:r>
-              <w:rPr>
-                <w:i/>
-                <w:iCs/>
-                <w:sz w:val="20"/>
-                <w:szCs w:val="20"/>
-                <w:lang w:val="en-US"/>
-              </w:rPr>
-              <w:t>reindex  table</w:t>
-            </w:r>
-            <w:proofErr w:type="gramEnd"/>
-            <w:r>
-              <w:rPr>
-                <w:i/>
-                <w:iCs/>
-                <w:sz w:val="20"/>
-                <w:szCs w:val="20"/>
-                <w:lang w:val="en-US"/>
-              </w:rPr>
-              <w:t>_name</w:t>
+              <w:t>VACUUM reindex  table_name</w:t>
             </w:r>
             <w:r>
               <w:rPr>
@@ -3006,6 +2633,14 @@
                 <w:lang w:val="en-US"/>
               </w:rPr>
               <w:t xml:space="preserve"> : Reindex and then vacuum</w:t>
+            </w:r>
+            <w:r>
+              <w:rPr>
+                <w:sz w:val="20"/>
+                <w:szCs w:val="20"/>
+                <w:lang w:val="en-US"/>
+              </w:rPr>
+              <w:t>. Analyze interleaved sort key</w:t>
             </w:r>
           </w:p>
         </w:tc>
@@ -3121,43 +2756,7 @@
                 <w:szCs w:val="20"/>
                 <w:lang w:val="en-US"/>
               </w:rPr>
-              <w:t xml:space="preserve">Can trigger lambda </w:t>
-            </w:r>
-            <w:proofErr w:type="spellStart"/>
-            <w:r>
-              <w:rPr>
-                <w:sz w:val="20"/>
-                <w:szCs w:val="20"/>
-                <w:lang w:val="en-US"/>
-              </w:rPr>
-              <w:t>fn</w:t>
-            </w:r>
-            <w:proofErr w:type="spellEnd"/>
-            <w:r>
-              <w:rPr>
-                <w:sz w:val="20"/>
-                <w:szCs w:val="20"/>
-                <w:lang w:val="en-US"/>
-              </w:rPr>
-              <w:t xml:space="preserve"> by a trigger event or invoke directly using the lambda </w:t>
-            </w:r>
-            <w:proofErr w:type="spellStart"/>
-            <w:r>
-              <w:rPr>
-                <w:sz w:val="20"/>
-                <w:szCs w:val="20"/>
-                <w:lang w:val="en-US"/>
-              </w:rPr>
-              <w:t>fn</w:t>
-            </w:r>
-            <w:proofErr w:type="spellEnd"/>
-            <w:r>
-              <w:rPr>
-                <w:sz w:val="20"/>
-                <w:szCs w:val="20"/>
-                <w:lang w:val="en-US"/>
-              </w:rPr>
-              <w:t xml:space="preserve"> ARN</w:t>
+              <w:t>Can trigger lambda fn by a trigger event or invoke directly using the lambda fn ARN</w:t>
             </w:r>
           </w:p>
         </w:tc>
@@ -3209,15 +2808,7 @@
                 <w:szCs w:val="20"/>
                 <w:lang w:val="en-US"/>
               </w:rPr>
-              <w:t>S3 Event Trigger = invoke action for a S3 bucket</w:t>
-            </w:r>
-            <w:r>
-              <w:rPr>
-                <w:sz w:val="20"/>
-                <w:szCs w:val="20"/>
-                <w:lang w:val="en-US"/>
-              </w:rPr>
-              <w:t xml:space="preserve">. Triggers work w SNS, SQS, Lambda, and EventBridge. </w:t>
+              <w:t xml:space="preserve">S3 Event Trigger = invoke action for a S3 bucket. Triggers work w SNS, SQS, Lambda, and EventBridge. </w:t>
             </w:r>
           </w:p>
         </w:tc>
@@ -3417,25 +3008,7 @@
                 <w:szCs w:val="20"/>
                 <w:lang w:val="en-US"/>
               </w:rPr>
-              <w:t xml:space="preserve">Lambda provides the most option to what events can trigger a </w:t>
-            </w:r>
-            <w:proofErr w:type="spellStart"/>
-            <w:r>
-              <w:rPr>
-                <w:sz w:val="20"/>
-                <w:szCs w:val="20"/>
-                <w:lang w:val="en-US"/>
-              </w:rPr>
-              <w:t>fn</w:t>
-            </w:r>
-            <w:proofErr w:type="spellEnd"/>
-            <w:r>
-              <w:rPr>
-                <w:sz w:val="20"/>
-                <w:szCs w:val="20"/>
-                <w:lang w:val="en-US"/>
-              </w:rPr>
-              <w:t xml:space="preserve">, these always go to </w:t>
+              <w:t xml:space="preserve">Lambda provides the most option to what events can trigger a fn, these always go to </w:t>
             </w:r>
             <w:r>
               <w:rPr>
@@ -3513,25 +3086,7 @@
                 <w:szCs w:val="20"/>
                 <w:lang w:val="en-US"/>
               </w:rPr>
-              <w:t xml:space="preserve">More for secure transmissions as all </w:t>
-            </w:r>
-            <w:proofErr w:type="gramStart"/>
-            <w:r>
-              <w:rPr>
-                <w:sz w:val="20"/>
-                <w:szCs w:val="20"/>
-                <w:lang w:val="en-US"/>
-              </w:rPr>
-              <w:t>request</w:t>
-            </w:r>
-            <w:proofErr w:type="gramEnd"/>
-            <w:r>
-              <w:rPr>
-                <w:sz w:val="20"/>
-                <w:szCs w:val="20"/>
-                <w:lang w:val="en-US"/>
-              </w:rPr>
-              <w:t xml:space="preserve"> must follow a fixed format but can be too verbose</w:t>
+              <w:t>More for secure transmissions as all request must follow a fixed format but can be too verbose</w:t>
             </w:r>
           </w:p>
         </w:tc>
@@ -3575,25 +3130,7 @@
                 <w:szCs w:val="20"/>
                 <w:lang w:val="en-US"/>
               </w:rPr>
-              <w:t xml:space="preserve">RPC (Remote Procedure Calls) APIs. Client completes a </w:t>
-            </w:r>
-            <w:proofErr w:type="spellStart"/>
-            <w:r>
-              <w:rPr>
-                <w:sz w:val="20"/>
-                <w:szCs w:val="20"/>
-                <w:lang w:val="en-US"/>
-              </w:rPr>
-              <w:t>fn</w:t>
-            </w:r>
-            <w:proofErr w:type="spellEnd"/>
-            <w:r>
-              <w:rPr>
-                <w:sz w:val="20"/>
-                <w:szCs w:val="20"/>
-                <w:lang w:val="en-US"/>
-              </w:rPr>
-              <w:t>/action on the server and server sends the output back to client</w:t>
+              <w:t>RPC (Remote Procedure Calls) APIs. Client completes a fn/action on the server and server sends the output back to client</w:t>
             </w:r>
           </w:p>
         </w:tc>
@@ -3951,18 +3488,8 @@
                 <w:szCs w:val="20"/>
                 <w:lang w:val="en-US"/>
               </w:rPr>
-              <w:t xml:space="preserve">Security and </w:t>
-            </w:r>
-            <w:proofErr w:type="spellStart"/>
-            <w:r>
-              <w:rPr>
-                <w:sz w:val="20"/>
-                <w:szCs w:val="20"/>
-                <w:lang w:val="en-US"/>
-              </w:rPr>
-              <w:t>Connec-tions</w:t>
-            </w:r>
-            <w:proofErr w:type="spellEnd"/>
+              <w:t>Security and Connec-tions</w:t>
+            </w:r>
           </w:p>
         </w:tc>
         <w:tc>
@@ -4045,25 +3572,7 @@
                 <w:szCs w:val="20"/>
                 <w:lang w:val="en-US"/>
               </w:rPr>
-              <w:t xml:space="preserve">Security Groups. – Filter who can access resources (ec2 instance, DB) in a VPC. – Provides stateful access control. – Can allow or block traffic based on a block IP </w:t>
-            </w:r>
-            <w:proofErr w:type="spellStart"/>
-            <w:r>
-              <w:rPr>
-                <w:sz w:val="20"/>
-                <w:szCs w:val="20"/>
-                <w:lang w:val="en-US"/>
-              </w:rPr>
-              <w:t>addr</w:t>
-            </w:r>
-            <w:proofErr w:type="spellEnd"/>
-            <w:r>
-              <w:rPr>
-                <w:sz w:val="20"/>
-                <w:szCs w:val="20"/>
-                <w:lang w:val="en-US"/>
-              </w:rPr>
-              <w:t>, other security groups, or running services</w:t>
+              <w:t>Security Groups. – Filter who can access resources (ec2 instance, DB) in a VPC. – Provides stateful access control. – Can allow or block traffic based on a block IP addr, other security groups, or running services</w:t>
             </w:r>
           </w:p>
         </w:tc>
@@ -4189,25 +3698,7 @@
                 <w:szCs w:val="20"/>
                 <w:lang w:val="en-US"/>
               </w:rPr>
-              <w:t xml:space="preserve">Transformation: - Filtering data: Removing </w:t>
-            </w:r>
-            <w:proofErr w:type="spellStart"/>
-            <w:r>
-              <w:rPr>
-                <w:sz w:val="20"/>
-                <w:szCs w:val="20"/>
-                <w:lang w:val="en-US"/>
-              </w:rPr>
-              <w:t>cols</w:t>
-            </w:r>
-            <w:proofErr w:type="spellEnd"/>
-            <w:r>
-              <w:rPr>
-                <w:sz w:val="20"/>
-                <w:szCs w:val="20"/>
-                <w:lang w:val="en-US"/>
-              </w:rPr>
-              <w:t xml:space="preserve"> or rows before inserting data into final dest</w:t>
+              <w:t>Transformation: - Filtering data: Removing cols or rows before inserting data into final dest</w:t>
             </w:r>
           </w:p>
           <w:p>
@@ -5548,6 +5039,7 @@
                 <w:szCs w:val="20"/>
                 <w:lang w:val="en-US"/>
               </w:rPr>
+              <w:lastRenderedPageBreak/>
               <w:t>Requirements: - Connection to a datashare. – Available on (serverless workgroups, ra3.4xl clusters, ra3.16xl clusters). – Metadata discovery. – Encryption</w:t>
             </w:r>
           </w:p>
@@ -5565,7 +5057,6 @@
                 <w:szCs w:val="20"/>
                 <w:lang w:val="en-US"/>
               </w:rPr>
-              <w:lastRenderedPageBreak/>
               <w:t>Prerequisites: - Create a Data Warehouse. – Load sample data w Query Editor. – Load data from S3. - SQL</w:t>
             </w:r>
           </w:p>
@@ -5583,25 +5074,7 @@
                 <w:szCs w:val="20"/>
                 <w:lang w:val="en-US"/>
               </w:rPr>
-              <w:t xml:space="preserve">Cons: - Cannot connect via Data API, need datashare. – Unable to see permission granted by their datashare to their user base. – Consumer writing to datashare objs will not trigger an auto </w:t>
-            </w:r>
-            <w:proofErr w:type="spellStart"/>
-            <w:r>
-              <w:rPr>
-                <w:sz w:val="20"/>
-                <w:szCs w:val="20"/>
-                <w:lang w:val="en-US"/>
-              </w:rPr>
-              <w:t>analyse</w:t>
-            </w:r>
-            <w:proofErr w:type="spellEnd"/>
-            <w:r>
-              <w:rPr>
-                <w:sz w:val="20"/>
-                <w:szCs w:val="20"/>
-                <w:lang w:val="en-US"/>
-              </w:rPr>
-              <w:t xml:space="preserve"> option (must run SQL command after adding data to analyze that new data)</w:t>
+              <w:t>Cons: - Cannot connect via Data API, need datashare. – Unable to see permission granted by their datashare to their user base. – Consumer writing to datashare objs will not trigger an auto analyse option (must run SQL command after adding data to analyze that new data)</w:t>
             </w:r>
           </w:p>
         </w:tc>
@@ -5668,25 +5141,7 @@
                 <w:szCs w:val="20"/>
                 <w:lang w:val="en-US"/>
               </w:rPr>
-              <w:t xml:space="preserve">Cost per DPU </w:t>
-            </w:r>
-            <w:proofErr w:type="gramStart"/>
-            <w:r>
-              <w:rPr>
-                <w:sz w:val="20"/>
-                <w:szCs w:val="20"/>
-                <w:lang w:val="en-US"/>
-              </w:rPr>
-              <w:t>are</w:t>
-            </w:r>
-            <w:proofErr w:type="gramEnd"/>
-            <w:r>
-              <w:rPr>
-                <w:sz w:val="20"/>
-                <w:szCs w:val="20"/>
-                <w:lang w:val="en-US"/>
-              </w:rPr>
-              <w:t xml:space="preserve"> per hour</w:t>
+              <w:t>Cost per DPU are per hour</w:t>
             </w:r>
           </w:p>
         </w:tc>
@@ -5731,7 +5186,6 @@
               </w:rPr>
               <w:t xml:space="preserve">Spark is run inside of Glue and processes data in batches. Can run Spark ETL scripts w the job cmd </w:t>
             </w:r>
-            <w:proofErr w:type="spellStart"/>
             <w:r>
               <w:rPr>
                 <w:i/>
@@ -5742,7 +5196,6 @@
               </w:rPr>
               <w:t>glueetl</w:t>
             </w:r>
-            <w:proofErr w:type="spellEnd"/>
           </w:p>
           <w:p>
             <w:pPr>
@@ -5835,7 +5288,6 @@
               </w:rPr>
               <w:t xml:space="preserve">Python shell runs inside of Glue w the job cmd </w:t>
             </w:r>
-            <w:proofErr w:type="spellStart"/>
             <w:r>
               <w:rPr>
                 <w:i/>
@@ -5846,7 +5298,6 @@
               </w:rPr>
               <w:t>pythonshell</w:t>
             </w:r>
-            <w:proofErr w:type="spellEnd"/>
             <w:r>
               <w:rPr>
                 <w:sz w:val="20"/>
@@ -5968,25 +5419,7 @@
                 <w:szCs w:val="20"/>
                 <w:lang w:val="en-US"/>
               </w:rPr>
-              <w:t xml:space="preserve">Billed per hour w 1 – 10 min </w:t>
-            </w:r>
-            <w:proofErr w:type="spellStart"/>
-            <w:r>
-              <w:rPr>
-                <w:sz w:val="20"/>
-                <w:szCs w:val="20"/>
-                <w:lang w:val="en-US"/>
-              </w:rPr>
-              <w:t>min</w:t>
-            </w:r>
-            <w:proofErr w:type="spellEnd"/>
-            <w:r>
-              <w:rPr>
-                <w:sz w:val="20"/>
-                <w:szCs w:val="20"/>
-                <w:lang w:val="en-US"/>
-              </w:rPr>
-              <w:t xml:space="preserve"> (depends on version)</w:t>
+              <w:t>Billed per hour w 1 – 10 min min (depends on version)</w:t>
             </w:r>
           </w:p>
           <w:p>
@@ -6032,25 +5465,7 @@
                 <w:szCs w:val="20"/>
                 <w:lang w:val="en-US"/>
               </w:rPr>
-              <w:t>Infra as Code (</w:t>
-            </w:r>
-            <w:proofErr w:type="spellStart"/>
-            <w:r>
-              <w:rPr>
-                <w:sz w:val="20"/>
-                <w:szCs w:val="20"/>
-                <w:lang w:val="en-US"/>
-              </w:rPr>
-              <w:t>IaC</w:t>
-            </w:r>
-            <w:proofErr w:type="spellEnd"/>
-            <w:r>
-              <w:rPr>
-                <w:sz w:val="20"/>
-                <w:szCs w:val="20"/>
-                <w:lang w:val="en-US"/>
-              </w:rPr>
-              <w:t>)</w:t>
+              <w:t>Infra as Code (IaC)</w:t>
             </w:r>
           </w:p>
         </w:tc>
@@ -6084,23 +5499,13 @@
                 <w:lang w:val="en-US"/>
               </w:rPr>
             </w:pPr>
-            <w:proofErr w:type="spellStart"/>
-            <w:r>
-              <w:rPr>
-                <w:sz w:val="20"/>
-                <w:szCs w:val="20"/>
-                <w:lang w:val="en-US"/>
-              </w:rPr>
-              <w:t>IaC</w:t>
-            </w:r>
-            <w:proofErr w:type="spellEnd"/>
-            <w:r>
-              <w:rPr>
-                <w:sz w:val="20"/>
-                <w:szCs w:val="20"/>
-                <w:lang w:val="en-US"/>
-              </w:rPr>
-              <w:t xml:space="preserve"> main options: 1) CloudFormation (AWS built-in option for building environments of any size)</w:t>
+            <w:r>
+              <w:rPr>
+                <w:sz w:val="20"/>
+                <w:szCs w:val="20"/>
+                <w:lang w:val="en-US"/>
+              </w:rPr>
+              <w:t>IaC main options: 1) CloudFormation (AWS built-in option for building environments of any size)</w:t>
             </w:r>
           </w:p>
           <w:p>
@@ -6660,95 +6065,41 @@
                 <w:szCs w:val="20"/>
                 <w:lang w:val="en-US"/>
               </w:rPr>
-              <w:t xml:space="preserve">SELECT col1, key1, key2 FROM (SELECT col1, col2 FROM table) AS </w:t>
-            </w:r>
-            <w:proofErr w:type="spellStart"/>
-            <w:r>
-              <w:rPr>
-                <w:sz w:val="20"/>
-                <w:szCs w:val="20"/>
-                <w:lang w:val="en-US"/>
-              </w:rPr>
-              <w:t>SourceData</w:t>
-            </w:r>
-            <w:proofErr w:type="spellEnd"/>
-            <w:r>
-              <w:rPr>
-                <w:sz w:val="20"/>
-                <w:szCs w:val="20"/>
-                <w:lang w:val="en-US"/>
-              </w:rPr>
-              <w:t xml:space="preserve"> </w:t>
-            </w:r>
-          </w:p>
-          <w:p>
-            <w:pPr>
-              <w:rPr>
-                <w:sz w:val="20"/>
-                <w:szCs w:val="20"/>
-                <w:lang w:val="en-US"/>
-              </w:rPr>
-            </w:pPr>
-            <w:r>
-              <w:rPr>
-                <w:sz w:val="20"/>
-                <w:szCs w:val="20"/>
-                <w:lang w:val="en-US"/>
-              </w:rPr>
-              <w:t>PIVOT (</w:t>
-            </w:r>
-            <w:proofErr w:type="gramStart"/>
-            <w:r>
-              <w:rPr>
-                <w:sz w:val="20"/>
-                <w:szCs w:val="20"/>
-                <w:lang w:val="en-US"/>
-              </w:rPr>
-              <w:t>COUNT(</w:t>
-            </w:r>
-            <w:proofErr w:type="gramEnd"/>
-            <w:r>
-              <w:rPr>
-                <w:sz w:val="20"/>
-                <w:szCs w:val="20"/>
-                <w:lang w:val="en-US"/>
-              </w:rPr>
-              <w:t>col3) FOR col2 IN (key1, key2) ) AS PivotTable; # Essentially pivot longer</w:t>
-            </w:r>
-          </w:p>
-          <w:p>
-            <w:pPr>
-              <w:rPr>
-                <w:sz w:val="20"/>
-                <w:szCs w:val="20"/>
-                <w:lang w:val="en-US"/>
-              </w:rPr>
-            </w:pPr>
-            <w:r>
-              <w:rPr>
-                <w:sz w:val="20"/>
-                <w:szCs w:val="20"/>
-                <w:lang w:val="en-US"/>
-              </w:rPr>
-              <w:t xml:space="preserve">At least 1 col to act as a </w:t>
-            </w:r>
-            <w:proofErr w:type="gramStart"/>
-            <w:r>
-              <w:rPr>
-                <w:sz w:val="20"/>
-                <w:szCs w:val="20"/>
-                <w:lang w:val="en-US"/>
-              </w:rPr>
-              <w:t>Row identifiers</w:t>
-            </w:r>
-            <w:proofErr w:type="gramEnd"/>
-            <w:r>
-              <w:rPr>
-                <w:sz w:val="20"/>
-                <w:szCs w:val="20"/>
-                <w:lang w:val="en-US"/>
-              </w:rPr>
-              <w:t xml:space="preserve">. </w:t>
+              <w:t xml:space="preserve">SELECT col1, key1, key2 FROM (SELECT col1, col2 FROM table) AS SourceData </w:t>
+            </w:r>
+          </w:p>
+          <w:p>
+            <w:pPr>
+              <w:rPr>
+                <w:sz w:val="20"/>
+                <w:szCs w:val="20"/>
+                <w:lang w:val="en-US"/>
+              </w:rPr>
+            </w:pPr>
+            <w:r>
+              <w:rPr>
+                <w:sz w:val="20"/>
+                <w:szCs w:val="20"/>
+                <w:lang w:val="en-US"/>
+              </w:rPr>
+              <w:t>PIVOT (COUNT(col3) FOR col2 IN (key1, key2) ) AS PivotTable; # Essentially pivot longer</w:t>
+            </w:r>
+          </w:p>
+          <w:p>
+            <w:pPr>
+              <w:rPr>
+                <w:sz w:val="20"/>
+                <w:szCs w:val="20"/>
+                <w:lang w:val="en-US"/>
+              </w:rPr>
+            </w:pPr>
+            <w:r>
+              <w:rPr>
+                <w:sz w:val="20"/>
+                <w:szCs w:val="20"/>
+                <w:lang w:val="en-US"/>
+              </w:rPr>
+              <w:t xml:space="preserve">At least 1 col to act as a Row identifiers. </w:t>
             </w:r>
           </w:p>
           <w:p>
@@ -6868,25 +6219,7 @@
                 <w:szCs w:val="20"/>
                 <w:lang w:val="en-US"/>
               </w:rPr>
-              <w:t xml:space="preserve">1) Lambda: can set windows to </w:t>
-            </w:r>
-            <w:proofErr w:type="gramStart"/>
-            <w:r>
-              <w:rPr>
-                <w:sz w:val="20"/>
-                <w:szCs w:val="20"/>
-                <w:lang w:val="en-US"/>
-              </w:rPr>
-              <w:t>open up</w:t>
-            </w:r>
-            <w:proofErr w:type="gramEnd"/>
-            <w:r>
-              <w:rPr>
-                <w:sz w:val="20"/>
-                <w:szCs w:val="20"/>
-                <w:lang w:val="en-US"/>
-              </w:rPr>
-              <w:t xml:space="preserve"> functions to pull data tgt in bundles of 5 MBs w range of 0 – 900s for the window to be open. 2) DynamoDB: when used as a trigger option within Lambda</w:t>
+              <w:t>1) Lambda: can set windows to open up functions to pull data tgt in bundles of 5 MBs w range of 0 – 900s for the window to be open. 2) DynamoDB: when used as a trigger option within Lambda</w:t>
             </w:r>
           </w:p>
           <w:p>
@@ -6998,25 +6331,7 @@
                 <w:szCs w:val="20"/>
                 <w:lang w:val="en-US"/>
               </w:rPr>
-              <w:t xml:space="preserve">3) Sliding </w:t>
-            </w:r>
-            <w:proofErr w:type="gramStart"/>
-            <w:r>
-              <w:rPr>
-                <w:sz w:val="20"/>
-                <w:szCs w:val="20"/>
-                <w:lang w:val="en-US"/>
-              </w:rPr>
-              <w:t>window:</w:t>
-            </w:r>
-            <w:proofErr w:type="gramEnd"/>
-            <w:r>
-              <w:rPr>
-                <w:sz w:val="20"/>
-                <w:szCs w:val="20"/>
-                <w:lang w:val="en-US"/>
-              </w:rPr>
-              <w:t xml:space="preserve"> continuously uses a fixed time or row count before closing window</w:t>
+              <w:t>3) Sliding window: continuously uses a fixed time or row count before closing window</w:t>
             </w:r>
           </w:p>
         </w:tc>
@@ -7039,23 +6354,13 @@
                 <w:lang w:val="en-US"/>
               </w:rPr>
             </w:pPr>
-            <w:proofErr w:type="spellStart"/>
-            <w:r>
-              <w:rPr>
-                <w:sz w:val="20"/>
-                <w:szCs w:val="20"/>
-                <w:lang w:val="en-US"/>
-              </w:rPr>
-              <w:t>Connec</w:t>
-            </w:r>
-            <w:proofErr w:type="spellEnd"/>
-            <w:r>
-              <w:rPr>
-                <w:sz w:val="20"/>
-                <w:szCs w:val="20"/>
-                <w:lang w:val="en-US"/>
-              </w:rPr>
-              <w:t>-ting to SQL DB</w:t>
+            <w:r>
+              <w:rPr>
+                <w:sz w:val="20"/>
+                <w:szCs w:val="20"/>
+                <w:lang w:val="en-US"/>
+              </w:rPr>
+              <w:t>Connec-ting to SQL DB</w:t>
             </w:r>
           </w:p>
         </w:tc>
@@ -7129,6 +6434,7 @@
                 <w:szCs w:val="20"/>
                 <w:lang w:val="en-US"/>
               </w:rPr>
+              <w:lastRenderedPageBreak/>
               <w:t>3) Network Protocol driver uses middleware to convert JDBC calls into a DB call</w:t>
             </w:r>
           </w:p>
@@ -7146,25 +6452,7 @@
                 <w:szCs w:val="20"/>
                 <w:lang w:val="en-US"/>
               </w:rPr>
-              <w:t xml:space="preserve">4) Database Protocol Drivers / thin drivers </w:t>
-            </w:r>
-            <w:proofErr w:type="gramStart"/>
-            <w:r>
-              <w:rPr>
-                <w:sz w:val="20"/>
-                <w:szCs w:val="20"/>
-                <w:lang w:val="en-US"/>
-              </w:rPr>
-              <w:t>changes</w:t>
-            </w:r>
-            <w:proofErr w:type="gramEnd"/>
-            <w:r>
-              <w:rPr>
-                <w:sz w:val="20"/>
-                <w:szCs w:val="20"/>
-                <w:lang w:val="en-US"/>
-              </w:rPr>
-              <w:t xml:space="preserve"> JDBC calls directly into vendor-specific DB protocol</w:t>
+              <w:t>4) Database Protocol Drivers / thin drivers changes JDBC calls directly into vendor-specific DB protocol</w:t>
             </w:r>
           </w:p>
         </w:tc>
@@ -7445,25 +6733,7 @@
                 <w:szCs w:val="20"/>
                 <w:lang w:val="en-US"/>
               </w:rPr>
-              <w:t>Data Sources -&gt; Real-time Ingestion (Kinesis Firehose) or Data Storage (S3) -&gt; Batch Processing (Glue) or ML or Stream Processing (Flink/Kinesis Data Analytics) -&gt; Analytics Data Store (RDS/RedShift) -&gt; Reporting &amp; Dashboards (</w:t>
-            </w:r>
-            <w:proofErr w:type="spellStart"/>
-            <w:r>
-              <w:rPr>
-                <w:sz w:val="20"/>
-                <w:szCs w:val="20"/>
-                <w:lang w:val="en-US"/>
-              </w:rPr>
-              <w:t>Quicksight</w:t>
-            </w:r>
-            <w:proofErr w:type="spellEnd"/>
-            <w:r>
-              <w:rPr>
-                <w:sz w:val="20"/>
-                <w:szCs w:val="20"/>
-                <w:lang w:val="en-US"/>
-              </w:rPr>
-              <w:t>).</w:t>
+              <w:t>Data Sources -&gt; Real-time Ingestion (Kinesis Firehose) or Data Storage (S3) -&gt; Batch Processing (Glue) or ML or Stream Processing (Flink/Kinesis Data Analytics) -&gt; Analytics Data Store (RDS/RedShift) -&gt; Reporting &amp; Dashboards (Quicksight).</w:t>
             </w:r>
           </w:p>
           <w:p>
@@ -7519,25 +6789,7 @@
           <w:szCs w:val="20"/>
           <w:lang w:val="en-US"/>
         </w:rPr>
-        <w:t xml:space="preserve">Apache Hadoop </w:t>
-      </w:r>
-      <w:proofErr w:type="spellStart"/>
-      <w:r>
-        <w:rPr>
-          <w:sz w:val="20"/>
-          <w:szCs w:val="20"/>
-          <w:lang w:val="en-US"/>
-        </w:rPr>
-        <w:t>DistCp</w:t>
-      </w:r>
-      <w:proofErr w:type="spellEnd"/>
-      <w:r>
-        <w:rPr>
-          <w:sz w:val="20"/>
-          <w:szCs w:val="20"/>
-          <w:lang w:val="en-US"/>
-        </w:rPr>
-        <w:t xml:space="preserve"> command: transfers data from on-prem Hadoop clusters to S3 buckets using a distributed copy mechanism. Ideal for bulk migration from existing Hadoop environments to S3</w:t>
+        <w:t>Apache Hadoop DistCp command: transfers data from on-prem Hadoop clusters to S3 buckets using a distributed copy mechanism. Ideal for bulk migration from existing Hadoop environments to S3</w:t>
       </w:r>
     </w:p>
     <w:p>
@@ -7588,6 +6840,290 @@
     </w:p>
     <w:p>
       <w:pPr>
+        <w:spacing w:after="0" w:line="240" w:lineRule="auto"/>
+        <w:rPr>
+          <w:sz w:val="20"/>
+          <w:szCs w:val="20"/>
+          <w:lang w:val="en-US"/>
+        </w:rPr>
+      </w:pPr>
+    </w:p>
+    <w:p>
+      <w:pPr>
+        <w:spacing w:after="0" w:line="240" w:lineRule="auto"/>
+        <w:rPr>
+          <w:sz w:val="20"/>
+          <w:szCs w:val="20"/>
+          <w:lang w:val="en-US"/>
+        </w:rPr>
+      </w:pPr>
+      <w:r>
+        <w:rPr>
+          <w:sz w:val="20"/>
+          <w:szCs w:val="20"/>
+          <w:lang w:val="en-US"/>
+        </w:rPr>
+        <w:t>Kinesis Data Streams -&gt; Create external schema in Redshift to map data from KDS to Redshift object -&gt; Create materialized view to read data from stream -&gt; Set materialized view to auto refresh</w:t>
+      </w:r>
+    </w:p>
+    <w:p>
+      <w:pPr>
+        <w:spacing w:after="0" w:line="240" w:lineRule="auto"/>
+        <w:rPr>
+          <w:sz w:val="20"/>
+          <w:szCs w:val="20"/>
+          <w:lang w:val="en-US"/>
+        </w:rPr>
+      </w:pPr>
+    </w:p>
+    <w:p>
+      <w:pPr>
+        <w:spacing w:after="0" w:line="240" w:lineRule="auto"/>
+        <w:rPr>
+          <w:sz w:val="20"/>
+          <w:szCs w:val="20"/>
+          <w:lang w:val="en-US"/>
+        </w:rPr>
+      </w:pPr>
+      <w:r>
+        <w:rPr>
+          <w:sz w:val="20"/>
+          <w:szCs w:val="20"/>
+          <w:lang w:val="en-US"/>
+        </w:rPr>
+        <w:t>Athena queries data in S3 using Glue Data Catalog as metadata table. Bottleneck due to large num of partitions -&gt; Use AWS Glue partition index. Enable partition filtering &amp; Use Athena partition projection based on S3 bucket prefix</w:t>
+      </w:r>
+    </w:p>
+    <w:p>
+      <w:pPr>
+        <w:spacing w:after="0" w:line="240" w:lineRule="auto"/>
+        <w:rPr>
+          <w:sz w:val="20"/>
+          <w:szCs w:val="20"/>
+          <w:lang w:val="en-US"/>
+        </w:rPr>
+      </w:pPr>
+    </w:p>
+    <w:p>
+      <w:pPr>
+        <w:spacing w:after="0" w:line="240" w:lineRule="auto"/>
+        <w:rPr>
+          <w:sz w:val="20"/>
+          <w:szCs w:val="20"/>
+          <w:lang w:val="en-US"/>
+        </w:rPr>
+      </w:pPr>
+      <w:r>
+        <w:rPr>
+          <w:sz w:val="20"/>
+          <w:szCs w:val="20"/>
+          <w:lang w:val="en-US"/>
+        </w:rPr>
+        <w:t>Redshift system tables</w:t>
+      </w:r>
+    </w:p>
+    <w:p>
+      <w:pPr>
+        <w:spacing w:after="0" w:line="240" w:lineRule="auto"/>
+        <w:rPr>
+          <w:sz w:val="20"/>
+          <w:szCs w:val="20"/>
+          <w:lang w:val="en-US"/>
+        </w:rPr>
+      </w:pPr>
+      <w:r>
+        <w:rPr>
+          <w:sz w:val="20"/>
+          <w:szCs w:val="20"/>
+          <w:lang w:val="en-US"/>
+        </w:rPr>
+        <w:t>STL_ALERT_EVENT_LOG: records alert when query optimizer identifies conditions that might indicate performance issues</w:t>
+      </w:r>
+    </w:p>
+    <w:p>
+      <w:pPr>
+        <w:spacing w:after="0" w:line="240" w:lineRule="auto"/>
+        <w:rPr>
+          <w:sz w:val="20"/>
+          <w:szCs w:val="20"/>
+          <w:lang w:val="en-US"/>
+        </w:rPr>
+      </w:pPr>
+      <w:r>
+        <w:rPr>
+          <w:sz w:val="20"/>
+          <w:szCs w:val="20"/>
+          <w:lang w:val="en-US"/>
+        </w:rPr>
+        <w:t>STL_PLAN_INFO: EXPLAIN output for query in terms of a set of rows</w:t>
+      </w:r>
+    </w:p>
+    <w:p>
+      <w:pPr>
+        <w:spacing w:after="0" w:line="240" w:lineRule="auto"/>
+        <w:rPr>
+          <w:sz w:val="20"/>
+          <w:szCs w:val="20"/>
+          <w:lang w:val="en-US"/>
+        </w:rPr>
+      </w:pPr>
+      <w:r>
+        <w:rPr>
+          <w:sz w:val="20"/>
+          <w:szCs w:val="20"/>
+          <w:lang w:val="en-US"/>
+        </w:rPr>
+        <w:t>STL_QUERY_METRICS: metrics info like num of rows processed, CPU usage, input/output, disk use</w:t>
+      </w:r>
+    </w:p>
+    <w:p>
+      <w:pPr>
+        <w:spacing w:after="0" w:line="240" w:lineRule="auto"/>
+        <w:rPr>
+          <w:sz w:val="20"/>
+          <w:szCs w:val="20"/>
+          <w:lang w:val="en-US"/>
+        </w:rPr>
+      </w:pPr>
+      <w:r>
+        <w:rPr>
+          <w:sz w:val="20"/>
+          <w:szCs w:val="20"/>
+          <w:lang w:val="en-US"/>
+        </w:rPr>
+        <w:t>STL_USAGE_CONTROL: info that is logged when a usage limit is reached</w:t>
+      </w:r>
+    </w:p>
+    <w:p>
+      <w:pPr>
+        <w:spacing w:after="0" w:line="240" w:lineRule="auto"/>
+        <w:rPr>
+          <w:sz w:val="20"/>
+          <w:szCs w:val="20"/>
+          <w:lang w:val="en-US"/>
+        </w:rPr>
+      </w:pPr>
+    </w:p>
+    <w:p>
+      <w:pPr>
+        <w:spacing w:after="0" w:line="240" w:lineRule="auto"/>
+        <w:rPr>
+          <w:sz w:val="20"/>
+          <w:szCs w:val="20"/>
+          <w:lang w:val="en-US"/>
+        </w:rPr>
+      </w:pPr>
+      <w:r>
+        <w:rPr>
+          <w:sz w:val="20"/>
+          <w:szCs w:val="20"/>
+          <w:lang w:val="en-US"/>
+        </w:rPr>
+        <w:t>Kinesis data firehose buffer interval only from 60 to 900 seconds. If need shorter buffer interval / lower latency: can use Kinesis Client Library to</w:t>
+      </w:r>
+      <w:r>
+        <w:rPr>
+          <w:sz w:val="20"/>
+          <w:szCs w:val="20"/>
+          <w:lang w:val="en-US"/>
+        </w:rPr>
+        <w:t xml:space="preserve"> do buffer of 5 seconds</w:t>
+      </w:r>
+    </w:p>
+    <w:p>
+      <w:pPr>
+        <w:spacing w:after="0" w:line="240" w:lineRule="auto"/>
+        <w:rPr>
+          <w:sz w:val="20"/>
+          <w:szCs w:val="20"/>
+          <w:lang w:val="en-US"/>
+        </w:rPr>
+      </w:pPr>
+    </w:p>
+    <w:p>
+      <w:pPr>
+        <w:spacing w:after="0" w:line="240" w:lineRule="auto"/>
+        <w:rPr>
+          <w:sz w:val="20"/>
+          <w:szCs w:val="20"/>
+          <w:lang w:val="en-US"/>
+        </w:rPr>
+      </w:pPr>
+      <w:r>
+        <w:rPr>
+          <w:sz w:val="20"/>
+          <w:szCs w:val="20"/>
+          <w:lang w:val="en-US"/>
+        </w:rPr>
+        <w:t>To use DMS to replicate data to a Redshift cluster: DMS replication instance must be in the same acct and same region as the dest Redshift cluster</w:t>
+      </w:r>
+    </w:p>
+    <w:p>
+      <w:pPr>
+        <w:spacing w:after="0" w:line="240" w:lineRule="auto"/>
+        <w:rPr>
+          <w:sz w:val="20"/>
+          <w:szCs w:val="20"/>
+          <w:lang w:val="en-US"/>
+        </w:rPr>
+      </w:pPr>
+    </w:p>
+    <w:p>
+      <w:pPr>
+        <w:spacing w:after="0" w:line="240" w:lineRule="auto"/>
+        <w:rPr>
+          <w:sz w:val="20"/>
+          <w:szCs w:val="20"/>
+          <w:lang w:val="en-US"/>
+        </w:rPr>
+      </w:pPr>
+      <w:r>
+        <w:rPr>
+          <w:sz w:val="20"/>
+          <w:szCs w:val="20"/>
+          <w:lang w:val="en-US"/>
+        </w:rPr>
+        <w:t>Firehose can only convert input data from JSON to Parquet or Apache ORC before storing data in S3.</w:t>
+      </w:r>
+      <w:r>
+        <w:rPr>
+          <w:sz w:val="20"/>
+          <w:szCs w:val="20"/>
+          <w:lang w:val="en-US"/>
+        </w:rPr>
+        <w:t xml:space="preserve"> If need to convert input format other than JSON, use AWS Lambda to transform to JSON first</w:t>
+      </w:r>
+    </w:p>
+    <w:p>
+      <w:pPr>
+        <w:spacing w:after="0" w:line="240" w:lineRule="auto"/>
+        <w:rPr>
+          <w:sz w:val="20"/>
+          <w:szCs w:val="20"/>
+          <w:lang w:val="en-US"/>
+        </w:rPr>
+      </w:pPr>
+    </w:p>
+    <w:p>
+      <w:pPr>
+        <w:spacing w:after="0" w:line="240" w:lineRule="auto"/>
+        <w:rPr>
+          <w:sz w:val="20"/>
+          <w:szCs w:val="20"/>
+          <w:lang w:val="en-US"/>
+        </w:rPr>
+      </w:pPr>
+      <w:r>
+        <w:rPr>
+          <w:sz w:val="20"/>
+          <w:szCs w:val="20"/>
+          <w:lang w:val="en-US"/>
+        </w:rPr>
+        <w:t>Aurora Database Activity Streams: monitor near real-time streams of database activity</w:t>
+      </w:r>
+    </w:p>
+    <w:p>
+      <w:pPr>
         <w:rPr>
           <w:sz w:val="20"/>
           <w:szCs w:val="20"/>
@@ -7721,25 +7257,7 @@
                 <w:szCs w:val="20"/>
                 <w:lang w:val="en-US"/>
               </w:rPr>
-              <w:t>order of responsibility on you: Infra services (EC2</w:t>
-            </w:r>
-            <w:proofErr w:type="gramStart"/>
-            <w:r>
-              <w:rPr>
-                <w:sz w:val="20"/>
-                <w:szCs w:val="20"/>
-                <w:lang w:val="en-US"/>
-              </w:rPr>
-              <w:t>) ,</w:t>
-            </w:r>
-            <w:proofErr w:type="gramEnd"/>
-            <w:r>
-              <w:rPr>
-                <w:sz w:val="20"/>
-                <w:szCs w:val="20"/>
-                <w:lang w:val="en-US"/>
-              </w:rPr>
-              <w:t xml:space="preserve"> Container </w:t>
+              <w:t xml:space="preserve">order of responsibility on you: Infra services (EC2) , Container </w:t>
             </w:r>
             <w:r>
               <w:rPr>
@@ -7934,25 +7452,7 @@
                 <w:szCs w:val="20"/>
                 <w:lang w:val="en-US"/>
               </w:rPr>
-              <w:t xml:space="preserve">VPC </w:t>
-            </w:r>
-            <w:proofErr w:type="gramStart"/>
-            <w:r>
-              <w:rPr>
-                <w:sz w:val="20"/>
-                <w:szCs w:val="20"/>
-                <w:lang w:val="en-US"/>
-              </w:rPr>
-              <w:t>Endpoints:</w:t>
-            </w:r>
-            <w:proofErr w:type="gramEnd"/>
-            <w:r>
-              <w:rPr>
-                <w:sz w:val="20"/>
-                <w:szCs w:val="20"/>
-                <w:lang w:val="en-US"/>
-              </w:rPr>
-              <w:t xml:space="preserve"> grants you isolated access by providing a private connection btw your VPC and S3.</w:t>
+              <w:t>VPC Endpoints: grants you isolated access by providing a private connection btw your VPC and S3.</w:t>
             </w:r>
           </w:p>
           <w:p>
@@ -8114,18 +7614,8 @@
                 <w:szCs w:val="20"/>
                 <w:lang w:val="en-US"/>
               </w:rPr>
-              <w:t xml:space="preserve">) S3 Access Points: define access policies applying only to data access through that </w:t>
-            </w:r>
-            <w:proofErr w:type="gramStart"/>
-            <w:r>
-              <w:rPr>
-                <w:sz w:val="20"/>
-                <w:szCs w:val="20"/>
-                <w:lang w:val="en-US"/>
-              </w:rPr>
-              <w:t>particular endpoint</w:t>
-            </w:r>
-            <w:proofErr w:type="gramEnd"/>
+              <w:t>) S3 Access Points: define access policies applying only to data access through that particular endpoint</w:t>
+            </w:r>
           </w:p>
           <w:p>
             <w:pPr>
@@ -8415,10 +7905,8 @@
                 <w:szCs w:val="20"/>
                 <w:lang w:val="en-US"/>
               </w:rPr>
-              <w:t>‘s3:x-amz-server-side-encryption’: ‘</w:t>
-            </w:r>
-            <w:proofErr w:type="spellStart"/>
-            <w:proofErr w:type="gramStart"/>
+              <w:t>‘s3:x-amz-server-side-encryption’: ‘aws:kms’</w:t>
+            </w:r>
             <w:r>
               <w:rPr>
                 <w:i/>
@@ -8427,11 +7915,19 @@
                 <w:szCs w:val="20"/>
                 <w:lang w:val="en-US"/>
               </w:rPr>
-              <w:t>aws:kms</w:t>
-            </w:r>
-            <w:proofErr w:type="spellEnd"/>
-            <w:proofErr w:type="gramEnd"/>
-            <w:r>
+              <w:t xml:space="preserve"> </w:t>
+            </w:r>
+            <w:r>
+              <w:rPr>
+                <w:sz w:val="20"/>
+                <w:szCs w:val="20"/>
+                <w:lang w:val="en-US"/>
+              </w:rPr>
+              <w:t>&amp;</w:t>
+            </w:r>
+          </w:p>
+          <w:p>
+            <w:pPr>
               <w:rPr>
                 <w:i/>
                 <w:iCs/>
@@ -8439,8 +7935,7 @@
                 <w:szCs w:val="20"/>
                 <w:lang w:val="en-US"/>
               </w:rPr>
-              <w:t>’</w:t>
-            </w:r>
+            </w:pPr>
             <w:r>
               <w:rPr>
                 <w:i/>
@@ -8449,19 +7944,59 @@
                 <w:szCs w:val="20"/>
                 <w:lang w:val="en-US"/>
               </w:rPr>
-              <w:t xml:space="preserve"> </w:t>
-            </w:r>
-            <w:r>
-              <w:rPr>
-                <w:sz w:val="20"/>
-                <w:szCs w:val="20"/>
-                <w:lang w:val="en-US"/>
-              </w:rPr>
-              <w:t>&amp;</w:t>
-            </w:r>
-          </w:p>
-          <w:p>
-            <w:pPr>
+              <w:t>‘’x-amz-server-side-encryption-aws-kms-key-id’: ‘KEY_ID’</w:t>
+            </w:r>
+          </w:p>
+          <w:p>
+            <w:pPr>
+              <w:rPr>
+                <w:sz w:val="20"/>
+                <w:szCs w:val="20"/>
+                <w:lang w:val="en-US"/>
+              </w:rPr>
+            </w:pPr>
+            <w:r>
+              <w:rPr>
+                <w:sz w:val="20"/>
+                <w:szCs w:val="20"/>
+                <w:lang w:val="en-US"/>
+              </w:rPr>
+              <w:t>c)</w:t>
+            </w:r>
+            <w:r>
+              <w:rPr>
+                <w:sz w:val="20"/>
+                <w:szCs w:val="20"/>
+                <w:lang w:val="en-US"/>
+              </w:rPr>
+              <w:t xml:space="preserve"> Customer Managed Key</w:t>
+            </w:r>
+            <w:r>
+              <w:rPr>
+                <w:sz w:val="20"/>
+                <w:szCs w:val="20"/>
+                <w:lang w:val="en-US"/>
+              </w:rPr>
+              <w:t xml:space="preserve"> (You create, own, and manage key, AWS KMS charges)</w:t>
+            </w:r>
+          </w:p>
+          <w:p>
+            <w:pPr>
+              <w:rPr>
+                <w:sz w:val="20"/>
+                <w:szCs w:val="20"/>
+                <w:lang w:val="en-US"/>
+              </w:rPr>
+            </w:pPr>
+            <w:r>
+              <w:rPr>
+                <w:sz w:val="20"/>
+                <w:szCs w:val="20"/>
+                <w:lang w:val="en-US"/>
+              </w:rPr>
+              <w:t xml:space="preserve">- When creating by API, include headers: </w:t>
+            </w:r>
+            <w:r>
               <w:rPr>
                 <w:i/>
                 <w:iCs/>
@@ -8469,7 +8004,8 @@
                 <w:szCs w:val="20"/>
                 <w:lang w:val="en-US"/>
               </w:rPr>
-            </w:pPr>
+              <w:t>‘s3:x-amz-server-side-encryption</w:t>
+            </w:r>
             <w:r>
               <w:rPr>
                 <w:i/>
@@ -8478,9 +8014,8 @@
                 <w:szCs w:val="20"/>
                 <w:lang w:val="en-US"/>
               </w:rPr>
-              <w:t>‘’x-</w:t>
-            </w:r>
-            <w:proofErr w:type="spellStart"/>
+              <w:t>-customer-algorithm</w:t>
+            </w:r>
             <w:r>
               <w:rPr>
                 <w:i/>
@@ -8489,9 +8024,8 @@
                 <w:szCs w:val="20"/>
                 <w:lang w:val="en-US"/>
               </w:rPr>
-              <w:t>amz</w:t>
-            </w:r>
-            <w:proofErr w:type="spellEnd"/>
+              <w:t>’: ‘</w:t>
+            </w:r>
             <w:r>
               <w:rPr>
                 <w:i/>
@@ -8500,10 +8034,19 @@
                 <w:szCs w:val="20"/>
                 <w:lang w:val="en-US"/>
               </w:rPr>
-              <w:t>-server-side-encryption-</w:t>
-            </w:r>
-            <w:proofErr w:type="spellStart"/>
-            <w:r>
+              <w:t xml:space="preserve">AES256’ </w:t>
+            </w:r>
+            <w:r>
+              <w:rPr>
+                <w:sz w:val="20"/>
+                <w:szCs w:val="20"/>
+                <w:lang w:val="en-US"/>
+              </w:rPr>
+              <w:t>&amp;</w:t>
+            </w:r>
+          </w:p>
+          <w:p>
+            <w:pPr>
               <w:rPr>
                 <w:i/>
                 <w:iCs/>
@@ -8511,9 +8054,7 @@
                 <w:szCs w:val="20"/>
                 <w:lang w:val="en-US"/>
               </w:rPr>
-              <w:t>aws</w:t>
-            </w:r>
-            <w:proofErr w:type="spellEnd"/>
+            </w:pPr>
             <w:r>
               <w:rPr>
                 <w:i/>
@@ -8522,231 +8063,24 @@
                 <w:szCs w:val="20"/>
                 <w:lang w:val="en-US"/>
               </w:rPr>
-              <w:t>-kms-key-id’: ‘KEY_ID’</w:t>
-            </w:r>
-          </w:p>
-          <w:p>
-            <w:pPr>
-              <w:rPr>
-                <w:sz w:val="20"/>
-                <w:szCs w:val="20"/>
-                <w:lang w:val="en-US"/>
-              </w:rPr>
-            </w:pPr>
-            <w:r>
-              <w:rPr>
-                <w:sz w:val="20"/>
-                <w:szCs w:val="20"/>
-                <w:lang w:val="en-US"/>
-              </w:rPr>
-              <w:t>c)</w:t>
-            </w:r>
-            <w:r>
-              <w:rPr>
-                <w:sz w:val="20"/>
-                <w:szCs w:val="20"/>
-                <w:lang w:val="en-US"/>
-              </w:rPr>
-              <w:t xml:space="preserve"> Customer Managed Key</w:t>
-            </w:r>
-            <w:r>
-              <w:rPr>
-                <w:sz w:val="20"/>
-                <w:szCs w:val="20"/>
-                <w:lang w:val="en-US"/>
-              </w:rPr>
-              <w:t xml:space="preserve"> (You create, own, and manage key, AWS KMS charges)</w:t>
-            </w:r>
-          </w:p>
-          <w:p>
-            <w:pPr>
-              <w:rPr>
-                <w:sz w:val="20"/>
-                <w:szCs w:val="20"/>
-                <w:lang w:val="en-US"/>
-              </w:rPr>
-            </w:pPr>
-            <w:r>
-              <w:rPr>
-                <w:sz w:val="20"/>
-                <w:szCs w:val="20"/>
-                <w:lang w:val="en-US"/>
-              </w:rPr>
-              <w:t xml:space="preserve">- When creating by API, include headers: </w:t>
-            </w:r>
-            <w:r>
-              <w:rPr>
-                <w:i/>
-                <w:iCs/>
-                <w:sz w:val="20"/>
-                <w:szCs w:val="20"/>
-                <w:lang w:val="en-US"/>
-              </w:rPr>
-              <w:t>‘s3:x-amz-server-side-encryption</w:t>
-            </w:r>
-            <w:r>
-              <w:rPr>
-                <w:i/>
-                <w:iCs/>
-                <w:sz w:val="20"/>
-                <w:szCs w:val="20"/>
-                <w:lang w:val="en-US"/>
-              </w:rPr>
-              <w:t>-customer-algorithm</w:t>
-            </w:r>
-            <w:r>
-              <w:rPr>
-                <w:i/>
-                <w:iCs/>
-                <w:sz w:val="20"/>
-                <w:szCs w:val="20"/>
-                <w:lang w:val="en-US"/>
-              </w:rPr>
-              <w:t>’: ‘</w:t>
-            </w:r>
-            <w:r>
-              <w:rPr>
-                <w:i/>
-                <w:iCs/>
-                <w:sz w:val="20"/>
-                <w:szCs w:val="20"/>
-                <w:lang w:val="en-US"/>
-              </w:rPr>
-              <w:t>AES256’</w:t>
-            </w:r>
-            <w:r>
-              <w:rPr>
-                <w:i/>
-                <w:iCs/>
-                <w:sz w:val="20"/>
-                <w:szCs w:val="20"/>
-                <w:lang w:val="en-US"/>
-              </w:rPr>
-              <w:t xml:space="preserve"> </w:t>
-            </w:r>
-            <w:r>
-              <w:rPr>
-                <w:sz w:val="20"/>
-                <w:szCs w:val="20"/>
-                <w:lang w:val="en-US"/>
-              </w:rPr>
-              <w:t>&amp;</w:t>
-            </w:r>
-          </w:p>
-          <w:p>
-            <w:pPr>
-              <w:rPr>
-                <w:i/>
-                <w:iCs/>
-                <w:sz w:val="20"/>
-                <w:szCs w:val="20"/>
-                <w:lang w:val="en-US"/>
-              </w:rPr>
-            </w:pPr>
-            <w:r>
-              <w:rPr>
-                <w:i/>
-                <w:iCs/>
-                <w:sz w:val="20"/>
-                <w:szCs w:val="20"/>
-                <w:lang w:val="en-US"/>
-              </w:rPr>
-              <w:t>‘’x-</w:t>
-            </w:r>
-            <w:proofErr w:type="spellStart"/>
-            <w:r>
-              <w:rPr>
-                <w:i/>
-                <w:iCs/>
-                <w:sz w:val="20"/>
-                <w:szCs w:val="20"/>
-                <w:lang w:val="en-US"/>
-              </w:rPr>
-              <w:t>amz</w:t>
-            </w:r>
-            <w:proofErr w:type="spellEnd"/>
-            <w:r>
-              <w:rPr>
-                <w:i/>
-                <w:iCs/>
-                <w:sz w:val="20"/>
-                <w:szCs w:val="20"/>
-                <w:lang w:val="en-US"/>
-              </w:rPr>
-              <w:t>-server-side-encryption-</w:t>
-            </w:r>
-            <w:r>
-              <w:rPr>
-                <w:i/>
-                <w:iCs/>
-                <w:sz w:val="20"/>
-                <w:szCs w:val="20"/>
-                <w:lang w:val="en-US"/>
-              </w:rPr>
-              <w:t>customer</w:t>
-            </w:r>
-            <w:r>
-              <w:rPr>
-                <w:i/>
-                <w:iCs/>
-                <w:sz w:val="20"/>
-                <w:szCs w:val="20"/>
-                <w:lang w:val="en-US"/>
-              </w:rPr>
-              <w:t>-key’: ‘</w:t>
-            </w:r>
-            <w:r>
-              <w:rPr>
-                <w:i/>
-                <w:iCs/>
-                <w:sz w:val="20"/>
-                <w:szCs w:val="20"/>
-                <w:lang w:val="en-US"/>
-              </w:rPr>
-              <w:t>BASE64_ENCRYPTION_KEY</w:t>
-            </w:r>
-            <w:r>
-              <w:rPr>
-                <w:i/>
-                <w:iCs/>
-                <w:sz w:val="20"/>
-                <w:szCs w:val="20"/>
-                <w:lang w:val="en-US"/>
-              </w:rPr>
-              <w:t>’</w:t>
-            </w:r>
-          </w:p>
-          <w:p>
-            <w:pPr>
-              <w:rPr>
-                <w:sz w:val="20"/>
-                <w:szCs w:val="20"/>
-                <w:lang w:val="en-US"/>
-              </w:rPr>
-            </w:pPr>
-            <w:r>
-              <w:rPr>
-                <w:sz w:val="20"/>
-                <w:szCs w:val="20"/>
-                <w:lang w:val="en-US"/>
-              </w:rPr>
-              <w:t>Client-Side Encryption: outside AWS. Client in charge</w:t>
-            </w:r>
-            <w:r>
-              <w:rPr>
-                <w:sz w:val="20"/>
-                <w:szCs w:val="20"/>
-                <w:lang w:val="en-US"/>
-              </w:rPr>
-              <w:t xml:space="preserve"> of encryption before sending data to AWS</w:t>
-            </w:r>
-            <w:r>
-              <w:rPr>
-                <w:sz w:val="20"/>
-                <w:szCs w:val="20"/>
-                <w:lang w:val="en-US"/>
-              </w:rPr>
-              <w:t xml:space="preserve"> </w:t>
+              <w:t>‘’x-amz-server-side-encryption-customer-key’: ‘BASE64_ENCRYPTION_KEY’</w:t>
+            </w:r>
+          </w:p>
+          <w:p>
+            <w:pPr>
+              <w:rPr>
+                <w:sz w:val="20"/>
+                <w:szCs w:val="20"/>
+                <w:lang w:val="en-US"/>
+              </w:rPr>
+            </w:pPr>
+            <w:r>
+              <w:rPr>
+                <w:sz w:val="20"/>
+                <w:szCs w:val="20"/>
+                <w:lang w:val="en-US"/>
+              </w:rPr>
+              <w:t xml:space="preserve">Client-Side Encryption: outside AWS. Client in charge of encryption before sending data to AWS </w:t>
             </w:r>
           </w:p>
           <w:p>
@@ -9134,25 +8468,7 @@
                 <w:szCs w:val="20"/>
                 <w:lang w:val="en-US"/>
               </w:rPr>
-              <w:t>Can filter objs by name, e.g. *.</w:t>
-            </w:r>
-            <w:proofErr w:type="spellStart"/>
-            <w:r>
-              <w:rPr>
-                <w:sz w:val="20"/>
-                <w:szCs w:val="20"/>
-                <w:lang w:val="en-US"/>
-              </w:rPr>
-              <w:t>png</w:t>
-            </w:r>
-            <w:proofErr w:type="spellEnd"/>
-            <w:r>
-              <w:rPr>
-                <w:sz w:val="20"/>
-                <w:szCs w:val="20"/>
-                <w:lang w:val="en-US"/>
-              </w:rPr>
-              <w:t>. Usually takes a few seconds</w:t>
+              <w:t>Can filter objs by name, e.g. *.png. Usually takes a few seconds</w:t>
             </w:r>
           </w:p>
           <w:p>
@@ -9392,25 +8708,7 @@
                 <w:szCs w:val="20"/>
                 <w:lang w:val="en-US"/>
               </w:rPr>
-              <w:t>S3 Intelligent-</w:t>
-            </w:r>
-            <w:proofErr w:type="gramStart"/>
-            <w:r>
-              <w:rPr>
-                <w:sz w:val="20"/>
-                <w:szCs w:val="20"/>
-                <w:lang w:val="en-US"/>
-              </w:rPr>
-              <w:t>Tiering:</w:t>
-            </w:r>
-            <w:proofErr w:type="gramEnd"/>
-            <w:r>
-              <w:rPr>
-                <w:sz w:val="20"/>
-                <w:szCs w:val="20"/>
-                <w:lang w:val="en-US"/>
-              </w:rPr>
-              <w:t xml:space="preserve"> auto moves objs btw the access tiers. Incurs small monthly fee</w:t>
+              <w:t>S3 Intelligent-Tiering: auto moves objs btw the access tiers. Incurs small monthly fee</w:t>
             </w:r>
           </w:p>
           <w:p>
@@ -9565,25 +8863,7 @@
                 <w:szCs w:val="20"/>
                 <w:lang w:val="en-US"/>
               </w:rPr>
-              <w:t>Configure when objs are moved btw storage classes and access tiers (e.g. *.</w:t>
-            </w:r>
-            <w:proofErr w:type="spellStart"/>
-            <w:r>
-              <w:rPr>
-                <w:sz w:val="20"/>
-                <w:szCs w:val="20"/>
-                <w:lang w:val="en-US"/>
-              </w:rPr>
-              <w:t>png</w:t>
-            </w:r>
-            <w:proofErr w:type="spellEnd"/>
-            <w:r>
-              <w:rPr>
-                <w:sz w:val="20"/>
-                <w:szCs w:val="20"/>
-                <w:lang w:val="en-US"/>
-              </w:rPr>
-              <w:t xml:space="preserve"> move to infrequent access)</w:t>
+              <w:t>Configure when objs are moved btw storage classes and access tiers (e.g. *.png move to infrequent access)</w:t>
             </w:r>
           </w:p>
           <w:p>
@@ -9804,25 +9084,7 @@
                 <w:szCs w:val="20"/>
                 <w:lang w:val="en-US"/>
               </w:rPr>
-              <w:t xml:space="preserve">Instance Types depends </w:t>
-            </w:r>
-            <w:proofErr w:type="gramStart"/>
-            <w:r>
-              <w:rPr>
-                <w:sz w:val="20"/>
-                <w:szCs w:val="20"/>
-                <w:lang w:val="en-US"/>
-              </w:rPr>
-              <w:t>on :</w:t>
-            </w:r>
-            <w:proofErr w:type="gramEnd"/>
-            <w:r>
-              <w:rPr>
-                <w:sz w:val="20"/>
-                <w:szCs w:val="20"/>
-                <w:lang w:val="en-US"/>
-              </w:rPr>
-              <w:t xml:space="preserve"> how powerful machine needs to be, how many vCPUs, how much memory</w:t>
+              <w:t>Instance Types depends on : how powerful machine needs to be, how many vCPUs, how much memory</w:t>
             </w:r>
           </w:p>
         </w:tc>
@@ -10078,113 +9340,41 @@
                 <w:szCs w:val="20"/>
                 <w:lang w:val="en-US"/>
               </w:rPr>
-              <w:t xml:space="preserve">2) Provisioned IOPS (io1) = specify consistent level of </w:t>
-            </w:r>
-            <w:proofErr w:type="gramStart"/>
-            <w:r>
-              <w:rPr>
-                <w:sz w:val="20"/>
-                <w:szCs w:val="20"/>
-                <w:lang w:val="en-US"/>
-              </w:rPr>
-              <w:t>IOPS;</w:t>
-            </w:r>
-            <w:proofErr w:type="gramEnd"/>
-            <w:r>
-              <w:rPr>
-                <w:sz w:val="20"/>
-                <w:szCs w:val="20"/>
-                <w:lang w:val="en-US"/>
-              </w:rPr>
-              <w:t xml:space="preserve"> for transactional processing system or real-time analytics.  3) Throughput Optimized (st1) = freq accessed </w:t>
-            </w:r>
-            <w:proofErr w:type="gramStart"/>
-            <w:r>
-              <w:rPr>
-                <w:sz w:val="20"/>
-                <w:szCs w:val="20"/>
-                <w:lang w:val="en-US"/>
-              </w:rPr>
-              <w:t>workloads;</w:t>
-            </w:r>
-            <w:proofErr w:type="gramEnd"/>
-            <w:r>
-              <w:rPr>
-                <w:sz w:val="20"/>
-                <w:szCs w:val="20"/>
-                <w:lang w:val="en-US"/>
-              </w:rPr>
-              <w:t xml:space="preserve"> big data analytics like Hadoop, Spark, date warehouse.  4) Cold HDD (sc1) = infrequent access. </w:t>
-            </w:r>
-          </w:p>
-          <w:p>
-            <w:pPr>
-              <w:rPr>
-                <w:sz w:val="20"/>
-                <w:szCs w:val="20"/>
-                <w:lang w:val="en-US"/>
-              </w:rPr>
-            </w:pPr>
-            <w:r>
-              <w:rPr>
-                <w:sz w:val="20"/>
-                <w:szCs w:val="20"/>
-                <w:lang w:val="en-US"/>
-              </w:rPr>
-              <w:t xml:space="preserve">5) Magnetic = </w:t>
-            </w:r>
-            <w:proofErr w:type="gramStart"/>
-            <w:r>
-              <w:rPr>
-                <w:sz w:val="20"/>
-                <w:szCs w:val="20"/>
-                <w:lang w:val="en-US"/>
-              </w:rPr>
-              <w:t>low cost</w:t>
-            </w:r>
-            <w:proofErr w:type="gramEnd"/>
-            <w:r>
-              <w:rPr>
-                <w:sz w:val="20"/>
-                <w:szCs w:val="20"/>
-                <w:lang w:val="en-US"/>
-              </w:rPr>
-              <w:t xml:space="preserve"> storage for large amt of data that is rarely accessed</w:t>
-            </w:r>
-          </w:p>
-          <w:p>
-            <w:pPr>
-              <w:rPr>
-                <w:sz w:val="20"/>
-                <w:szCs w:val="20"/>
-                <w:lang w:val="en-US"/>
-              </w:rPr>
-            </w:pPr>
-            <w:r>
-              <w:rPr>
-                <w:sz w:val="20"/>
-                <w:szCs w:val="20"/>
-                <w:lang w:val="en-US"/>
-              </w:rPr>
-              <w:t xml:space="preserve">File storage offers shared file storage, can be mounted to multiple EC2 concurrently. – EFS for Linux or </w:t>
-            </w:r>
-            <w:proofErr w:type="spellStart"/>
-            <w:r>
-              <w:rPr>
-                <w:sz w:val="20"/>
-                <w:szCs w:val="20"/>
-                <w:lang w:val="en-US"/>
-              </w:rPr>
-              <w:t>FSx</w:t>
-            </w:r>
-            <w:proofErr w:type="spellEnd"/>
-            <w:r>
-              <w:rPr>
-                <w:sz w:val="20"/>
-                <w:szCs w:val="20"/>
-                <w:lang w:val="en-US"/>
-              </w:rPr>
-              <w:t xml:space="preserve"> for Windows. Use cases = content sharing, distributing files</w:t>
+              <w:t xml:space="preserve">2) Provisioned IOPS (io1) = specify consistent level of IOPS; for transactional processing system or real-time analytics.  3) Throughput Optimized (st1) = freq accessed workloads; big data analytics like Hadoop, Spark, date warehouse.  4) Cold HDD (sc1) = infrequent access. </w:t>
+            </w:r>
+          </w:p>
+          <w:p>
+            <w:pPr>
+              <w:rPr>
+                <w:sz w:val="20"/>
+                <w:szCs w:val="20"/>
+                <w:lang w:val="en-US"/>
+              </w:rPr>
+            </w:pPr>
+            <w:r>
+              <w:rPr>
+                <w:sz w:val="20"/>
+                <w:szCs w:val="20"/>
+                <w:lang w:val="en-US"/>
+              </w:rPr>
+              <w:t>5) Magnetic = low cost storage for large amt of data that is rarely accessed</w:t>
+            </w:r>
+          </w:p>
+          <w:p>
+            <w:pPr>
+              <w:rPr>
+                <w:sz w:val="20"/>
+                <w:szCs w:val="20"/>
+                <w:lang w:val="en-US"/>
+              </w:rPr>
+            </w:pPr>
+            <w:r>
+              <w:rPr>
+                <w:sz w:val="20"/>
+                <w:szCs w:val="20"/>
+                <w:lang w:val="en-US"/>
+              </w:rPr>
+              <w:t>File storage offers shared file storage, can be mounted to multiple EC2 concurrently. – EFS for Linux or FSx for Windows. Use cases = content sharing, distributing files</w:t>
             </w:r>
           </w:p>
         </w:tc>
@@ -10346,25 +9536,7 @@
                 <w:szCs w:val="20"/>
                 <w:lang w:val="en-US"/>
               </w:rPr>
-              <w:t xml:space="preserve">Semi-Structured: falls btw structured and unstructured. Has some organizational elements to provide </w:t>
-            </w:r>
-            <w:proofErr w:type="gramStart"/>
-            <w:r>
-              <w:rPr>
-                <w:sz w:val="20"/>
-                <w:szCs w:val="20"/>
-                <w:lang w:val="en-US"/>
-              </w:rPr>
-              <w:t>some  hierarchy</w:t>
-            </w:r>
-            <w:proofErr w:type="gramEnd"/>
-            <w:r>
-              <w:rPr>
-                <w:sz w:val="20"/>
-                <w:szCs w:val="20"/>
-                <w:lang w:val="en-US"/>
-              </w:rPr>
-              <w:t xml:space="preserve"> using tags, keys, attributes. Don’t have rigid schema, can have schema evolution.</w:t>
+              <w:t>Semi-Structured: falls btw structured and unstructured. Has some organizational elements to provide some  hierarchy using tags, keys, attributes. Don’t have rigid schema, can have schema evolution.</w:t>
             </w:r>
             <w:r>
               <w:rPr>
@@ -10555,25 +9727,7 @@
                 <w:szCs w:val="20"/>
                 <w:lang w:val="en-US"/>
               </w:rPr>
-              <w:t xml:space="preserve">4) Parquet: open-source columnar storage file format optimized for big data analytics. </w:t>
-            </w:r>
-            <w:proofErr w:type="gramStart"/>
-            <w:r>
-              <w:rPr>
-                <w:sz w:val="20"/>
-                <w:szCs w:val="20"/>
-                <w:lang w:val="en-US"/>
-              </w:rPr>
-              <w:t>Similar to</w:t>
-            </w:r>
-            <w:proofErr w:type="gramEnd"/>
-            <w:r>
-              <w:rPr>
-                <w:sz w:val="20"/>
-                <w:szCs w:val="20"/>
-                <w:lang w:val="en-US"/>
-              </w:rPr>
-              <w:t xml:space="preserve"> Avro, but schema and data in 1 file unlike Avro which stores them separately and is row-based</w:t>
+              <w:t>4) Parquet: open-source columnar storage file format optimized for big data analytics. Similar to Avro, but schema and data in 1 file unlike Avro which stores them separately and is row-based</w:t>
             </w:r>
           </w:p>
           <w:p>
@@ -10620,23 +9774,13 @@
                 <w:lang w:val="en-US"/>
               </w:rPr>
             </w:pPr>
-            <w:proofErr w:type="spellStart"/>
-            <w:r>
-              <w:rPr>
-                <w:sz w:val="20"/>
-                <w:szCs w:val="20"/>
-                <w:lang w:val="en-US"/>
-              </w:rPr>
-              <w:t>Transfor-ming</w:t>
-            </w:r>
-            <w:proofErr w:type="spellEnd"/>
-            <w:r>
-              <w:rPr>
-                <w:sz w:val="20"/>
-                <w:szCs w:val="20"/>
-                <w:lang w:val="en-US"/>
-              </w:rPr>
-              <w:t xml:space="preserve"> Data Formats</w:t>
+            <w:r>
+              <w:rPr>
+                <w:sz w:val="20"/>
+                <w:szCs w:val="20"/>
+                <w:lang w:val="en-US"/>
+              </w:rPr>
+              <w:t>Transfor-ming Data Formats</w:t>
             </w:r>
           </w:p>
         </w:tc>
@@ -10659,25 +9803,7 @@
                 <w:szCs w:val="20"/>
                 <w:lang w:val="en-US"/>
               </w:rPr>
-              <w:t xml:space="preserve">Glue ETL Jobs: 1) Python Shell Jobs. 2) Spark ETL Jobs. 3) Batch &amp; Streaming ETL Jobs using </w:t>
-            </w:r>
-            <w:proofErr w:type="spellStart"/>
-            <w:r>
-              <w:rPr>
-                <w:sz w:val="20"/>
-                <w:szCs w:val="20"/>
-                <w:lang w:val="en-US"/>
-              </w:rPr>
-              <w:t>Pyspark</w:t>
-            </w:r>
-            <w:proofErr w:type="spellEnd"/>
-            <w:r>
-              <w:rPr>
-                <w:sz w:val="20"/>
-                <w:szCs w:val="20"/>
-                <w:lang w:val="en-US"/>
-              </w:rPr>
-              <w:t xml:space="preserve"> or Scala</w:t>
+              <w:t>Glue ETL Jobs: 1) Python Shell Jobs. 2) Spark ETL Jobs. 3) Batch &amp; Streaming ETL Jobs using Pyspark or Scala</w:t>
             </w:r>
           </w:p>
           <w:p>
@@ -11106,15 +10232,7 @@
                 <w:szCs w:val="20"/>
                 <w:lang w:val="en-US"/>
               </w:rPr>
-              <w:t>NoSQL: Tables -&gt; Items -&gt; Attributes</w:t>
-            </w:r>
-            <w:r>
-              <w:rPr>
-                <w:sz w:val="20"/>
-                <w:szCs w:val="20"/>
-                <w:lang w:val="en-US"/>
-              </w:rPr>
-              <w:t xml:space="preserve"> </w:t>
+              <w:t xml:space="preserve">NoSQL: Tables -&gt; Items -&gt; Attributes </w:t>
             </w:r>
           </w:p>
           <w:p>
@@ -11539,27 +10657,8 @@
                 <w:szCs w:val="20"/>
                 <w:lang w:val="en-US"/>
               </w:rPr>
-              <w:t xml:space="preserve">Scans: </w:t>
-            </w:r>
-            <w:proofErr w:type="gramStart"/>
-            <w:r>
-              <w:rPr>
-                <w:sz w:val="20"/>
-                <w:szCs w:val="20"/>
-                <w:lang w:val="en-US"/>
-              </w:rPr>
-              <w:t>similar to</w:t>
-            </w:r>
-            <w:proofErr w:type="gramEnd"/>
-            <w:r>
-              <w:rPr>
-                <w:sz w:val="20"/>
-                <w:szCs w:val="20"/>
-                <w:lang w:val="en-US"/>
-              </w:rPr>
-              <w:t xml:space="preserve"> SELECT * FROM table. </w:t>
-            </w:r>
-            <w:proofErr w:type="spellStart"/>
+              <w:t xml:space="preserve">Scans: similar to SELECT * FROM table. </w:t>
+            </w:r>
             <w:r>
               <w:rPr>
                 <w:i/>
@@ -11568,10 +10667,28 @@
                 <w:szCs w:val="20"/>
                 <w:lang w:val="en-US"/>
               </w:rPr>
-              <w:t>aws</w:t>
-            </w:r>
-            <w:proofErr w:type="spellEnd"/>
-            <w:r>
+              <w:t>aws dynamodb scan –-table-name</w:t>
+            </w:r>
+          </w:p>
+          <w:p>
+            <w:pPr>
+              <w:rPr>
+                <w:sz w:val="20"/>
+                <w:szCs w:val="20"/>
+                <w:lang w:val="en-US"/>
+              </w:rPr>
+            </w:pPr>
+            <w:r>
+              <w:rPr>
+                <w:sz w:val="20"/>
+                <w:szCs w:val="20"/>
+                <w:lang w:val="en-US"/>
+              </w:rPr>
+              <w:t>Expensive as scan entire table even with filter expressions, and can use up provisioned throughput</w:t>
+            </w:r>
+          </w:p>
+          <w:p>
+            <w:pPr>
               <w:rPr>
                 <w:i/>
                 <w:iCs/>
@@ -11579,9 +10696,15 @@
                 <w:szCs w:val="20"/>
                 <w:lang w:val="en-US"/>
               </w:rPr>
-              <w:t xml:space="preserve"> </w:t>
-            </w:r>
-            <w:proofErr w:type="spellStart"/>
+            </w:pPr>
+            <w:r>
+              <w:rPr>
+                <w:sz w:val="20"/>
+                <w:szCs w:val="20"/>
+                <w:lang w:val="en-US"/>
+              </w:rPr>
+              <w:t xml:space="preserve">Queries: find items in table using PK. </w:t>
+            </w:r>
             <w:r>
               <w:rPr>
                 <w:i/>
@@ -11590,98 +10713,7 @@
                 <w:szCs w:val="20"/>
                 <w:lang w:val="en-US"/>
               </w:rPr>
-              <w:t>dynamodb</w:t>
-            </w:r>
-            <w:proofErr w:type="spellEnd"/>
-            <w:r>
-              <w:rPr>
-                <w:i/>
-                <w:iCs/>
-                <w:sz w:val="20"/>
-                <w:szCs w:val="20"/>
-                <w:lang w:val="en-US"/>
-              </w:rPr>
-              <w:t xml:space="preserve"> scan –-table-name</w:t>
-            </w:r>
-          </w:p>
-          <w:p>
-            <w:pPr>
-              <w:rPr>
-                <w:sz w:val="20"/>
-                <w:szCs w:val="20"/>
-                <w:lang w:val="en-US"/>
-              </w:rPr>
-            </w:pPr>
-            <w:r>
-              <w:rPr>
-                <w:sz w:val="20"/>
-                <w:szCs w:val="20"/>
-                <w:lang w:val="en-US"/>
-              </w:rPr>
-              <w:t>Expensive as scan entire table even with filter expressions, and can use up provisioned throughput</w:t>
-            </w:r>
-          </w:p>
-          <w:p>
-            <w:pPr>
-              <w:rPr>
-                <w:i/>
-                <w:iCs/>
-                <w:sz w:val="20"/>
-                <w:szCs w:val="20"/>
-                <w:lang w:val="en-US"/>
-              </w:rPr>
-            </w:pPr>
-            <w:r>
-              <w:rPr>
-                <w:sz w:val="20"/>
-                <w:szCs w:val="20"/>
-                <w:lang w:val="en-US"/>
-              </w:rPr>
-              <w:t xml:space="preserve">Queries: find items in table using PK. </w:t>
-            </w:r>
-            <w:proofErr w:type="spellStart"/>
-            <w:r>
-              <w:rPr>
-                <w:i/>
-                <w:iCs/>
-                <w:sz w:val="20"/>
-                <w:szCs w:val="20"/>
-                <w:lang w:val="en-US"/>
-              </w:rPr>
-              <w:t>aws</w:t>
-            </w:r>
-            <w:proofErr w:type="spellEnd"/>
-            <w:r>
-              <w:rPr>
-                <w:i/>
-                <w:iCs/>
-                <w:sz w:val="20"/>
-                <w:szCs w:val="20"/>
-                <w:lang w:val="en-US"/>
-              </w:rPr>
-              <w:t xml:space="preserve"> </w:t>
-            </w:r>
-            <w:proofErr w:type="spellStart"/>
-            <w:r>
-              <w:rPr>
-                <w:i/>
-                <w:iCs/>
-                <w:sz w:val="20"/>
-                <w:szCs w:val="20"/>
-                <w:lang w:val="en-US"/>
-              </w:rPr>
-              <w:t>dynamodb</w:t>
-            </w:r>
-            <w:proofErr w:type="spellEnd"/>
-            <w:r>
-              <w:rPr>
-                <w:i/>
-                <w:iCs/>
-                <w:sz w:val="20"/>
-                <w:szCs w:val="20"/>
-                <w:lang w:val="en-US"/>
-              </w:rPr>
-              <w:t xml:space="preserve"> query –- table-name</w:t>
+              <w:t>aws dynamodb query –- table-name</w:t>
             </w:r>
           </w:p>
         </w:tc>
@@ -11744,8 +10776,6 @@
               </w:rPr>
               <w:t xml:space="preserve">- Use AWS IAM to deny </w:t>
             </w:r>
-            <w:proofErr w:type="spellStart"/>
-            <w:proofErr w:type="gramStart"/>
             <w:r>
               <w:rPr>
                 <w:i/>
@@ -11756,8 +10786,6 @@
               </w:rPr>
               <w:t>dynamodb:scan</w:t>
             </w:r>
-            <w:proofErr w:type="spellEnd"/>
-            <w:proofErr w:type="gramEnd"/>
             <w:r>
               <w:rPr>
                 <w:sz w:val="20"/>
@@ -12420,25 +11448,7 @@
                 <w:szCs w:val="20"/>
                 <w:lang w:val="en-US"/>
               </w:rPr>
-              <w:t xml:space="preserve">To keep view in sync w source table, can: - turn AUTO REFRESH on to update data each time source table is updated. – Manually issue command (REFRESH MATERIALIZED VIEW </w:t>
-            </w:r>
-            <w:proofErr w:type="spellStart"/>
-            <w:r>
-              <w:rPr>
-                <w:sz w:val="20"/>
-                <w:szCs w:val="20"/>
-                <w:lang w:val="en-US"/>
-              </w:rPr>
-              <w:t>view_name</w:t>
-            </w:r>
-            <w:proofErr w:type="spellEnd"/>
-            <w:r>
-              <w:rPr>
-                <w:sz w:val="20"/>
-                <w:szCs w:val="20"/>
-                <w:lang w:val="en-US"/>
-              </w:rPr>
-              <w:t>)</w:t>
+              <w:t>To keep view in sync w source table, can: - turn AUTO REFRESH on to update data each time source table is updated. – Manually issue command (REFRESH MATERIALIZED VIEW view_name)</w:t>
             </w:r>
           </w:p>
         </w:tc>
@@ -12724,25 +11734,7 @@
                 <w:szCs w:val="20"/>
                 <w:lang w:val="en-US"/>
               </w:rPr>
-              <w:t xml:space="preserve">1) Snowball Device: ≥ 10 TB to migrate. 2) Snowball Edge: ≥ 10 TB. Have onboard </w:t>
-            </w:r>
-            <w:proofErr w:type="spellStart"/>
-            <w:r>
-              <w:rPr>
-                <w:sz w:val="20"/>
-                <w:szCs w:val="20"/>
-                <w:lang w:val="en-US"/>
-              </w:rPr>
-              <w:t>compute</w:t>
-            </w:r>
-            <w:proofErr w:type="spellEnd"/>
-            <w:r>
-              <w:rPr>
-                <w:sz w:val="20"/>
-                <w:szCs w:val="20"/>
-                <w:lang w:val="en-US"/>
-              </w:rPr>
-              <w:t xml:space="preserve"> resources to process data.  3) Snowmobile: ≥ 10 PB</w:t>
+              <w:t>1) Snowball Device: ≥ 10 TB to migrate. 2) Snowball Edge: ≥ 10 TB. Have onboard compute resources to process data.  3) Snowmobile: ≥ 10 PB</w:t>
             </w:r>
           </w:p>
         </w:tc>
@@ -12794,25 +11786,7 @@
                 <w:szCs w:val="20"/>
                 <w:lang w:val="en-US"/>
               </w:rPr>
-              <w:t xml:space="preserve">Migrate on-prem DB to AWS. Can use for </w:t>
-            </w:r>
-            <w:proofErr w:type="gramStart"/>
-            <w:r>
-              <w:rPr>
-                <w:sz w:val="20"/>
-                <w:szCs w:val="20"/>
-                <w:lang w:val="en-US"/>
-              </w:rPr>
-              <w:t>discover</w:t>
-            </w:r>
-            <w:proofErr w:type="gramEnd"/>
-            <w:r>
-              <w:rPr>
-                <w:sz w:val="20"/>
-                <w:szCs w:val="20"/>
-                <w:lang w:val="en-US"/>
-              </w:rPr>
-              <w:t xml:space="preserve"> eligible source DB, migrate source -&gt; DMS -&gt; target DB, consolidate source DBs to target DB. – Source DB remains available during migration</w:t>
+              <w:t>Migrate on-prem DB to AWS. Can use for discover eligible source DB, migrate source -&gt; DMS -&gt; target DB, consolidate source DBs to target DB. – Source DB remains available during migration</w:t>
             </w:r>
           </w:p>
           <w:p>
@@ -13507,23 +12481,7 @@
                 <w:szCs w:val="20"/>
                 <w:lang w:val="en-US"/>
               </w:rPr>
-              <w:t>5</w:t>
-            </w:r>
-            <w:r>
-              <w:rPr>
-                <w:sz w:val="20"/>
-                <w:szCs w:val="20"/>
-                <w:lang w:val="en-US"/>
-              </w:rPr>
-              <w:t>) Access and security</w:t>
-            </w:r>
-            <w:r>
-              <w:rPr>
-                <w:sz w:val="20"/>
-                <w:szCs w:val="20"/>
-                <w:lang w:val="en-US"/>
-              </w:rPr>
-              <w:t xml:space="preserve"> = access permissions set on table/col level. – Use security labels to categorize data based on sensitivity of confidentiality</w:t>
+              <w:t>5) Access and security = access permissions set on table/col level. – Use security labels to categorize data based on sensitivity of confidentiality</w:t>
             </w:r>
             <w:r>
               <w:rPr>
@@ -14059,23 +13017,7 @@
                 <w:szCs w:val="20"/>
                 <w:lang w:val="en-US"/>
               </w:rPr>
-              <w:t xml:space="preserve">Collaboration: </w:t>
-            </w:r>
-            <w:r>
-              <w:rPr>
-                <w:sz w:val="20"/>
-                <w:szCs w:val="20"/>
-                <w:lang w:val="en-US"/>
-              </w:rPr>
-              <w:t xml:space="preserve">- </w:t>
-            </w:r>
-            <w:r>
-              <w:rPr>
-                <w:sz w:val="20"/>
-                <w:szCs w:val="20"/>
-                <w:lang w:val="en-US"/>
-              </w:rPr>
-              <w:t>annotation and comments.</w:t>
+              <w:t>Collaboration: - annotation and comments.</w:t>
             </w:r>
           </w:p>
           <w:p>
@@ -15129,23 +14071,7 @@
                 <w:szCs w:val="20"/>
                 <w:lang w:val="en-US"/>
               </w:rPr>
-              <w:t xml:space="preserve">1) Custom transformations/user-defined functions for </w:t>
-            </w:r>
-            <w:r>
-              <w:rPr>
-                <w:sz w:val="20"/>
-                <w:szCs w:val="20"/>
-                <w:lang w:val="en-US"/>
-              </w:rPr>
-              <w:t>format conversion</w:t>
-            </w:r>
-            <w:r>
-              <w:rPr>
-                <w:sz w:val="20"/>
-                <w:szCs w:val="20"/>
-                <w:lang w:val="en-US"/>
-              </w:rPr>
-              <w:t xml:space="preserve"> / complex transformations. - Package script in library. – Upload package to S3. – Create Glue job referencing the S3 path</w:t>
+              <w:t>1) Custom transformations/user-defined functions for format conversion / complex transformations. - Package script in library. – Upload package to S3. – Create Glue job referencing the S3 path</w:t>
             </w:r>
           </w:p>
           <w:p>
@@ -15196,25 +14122,7 @@
                 <w:szCs w:val="20"/>
                 <w:lang w:val="en-US"/>
               </w:rPr>
-              <w:t xml:space="preserve">E.g. </w:t>
-            </w:r>
-            <w:proofErr w:type="spellStart"/>
-            <w:r>
-              <w:rPr>
-                <w:sz w:val="20"/>
-                <w:szCs w:val="20"/>
-                <w:lang w:val="en-US"/>
-              </w:rPr>
-              <w:t>FindMatches</w:t>
-            </w:r>
-            <w:proofErr w:type="spellEnd"/>
-            <w:r>
-              <w:rPr>
-                <w:sz w:val="20"/>
-                <w:szCs w:val="20"/>
-                <w:lang w:val="en-US"/>
-              </w:rPr>
-              <w:t xml:space="preserve"> = deduplicate by linking similar records across datasets (even with diff in attribute)</w:t>
+              <w:t>E.g. FindMatches = deduplicate by linking similar records across datasets (even with diff in attribute)</w:t>
             </w:r>
           </w:p>
         </w:tc>
@@ -15428,15 +14336,7 @@
                 <w:lang w:val="en-US"/>
               </w:rPr>
               <w:lastRenderedPageBreak/>
-              <w:t xml:space="preserve">Data </w:t>
-            </w:r>
-            <w:r>
-              <w:rPr>
-                <w:sz w:val="20"/>
-                <w:szCs w:val="20"/>
-                <w:lang w:val="en-US"/>
-              </w:rPr>
-              <w:t>Operations and Support</w:t>
+              <w:t>Data Operations and Support</w:t>
             </w:r>
           </w:p>
         </w:tc>
@@ -16287,15 +15187,7 @@
                 <w:szCs w:val="20"/>
                 <w:lang w:val="en-US"/>
               </w:rPr>
-              <w:t xml:space="preserve">Glue </w:t>
-            </w:r>
-            <w:r>
-              <w:rPr>
-                <w:sz w:val="20"/>
-                <w:szCs w:val="20"/>
-                <w:lang w:val="en-US"/>
-              </w:rPr>
-              <w:t>use Spark to define jobs that transform data</w:t>
+              <w:t>Glue use Spark to define jobs that transform data</w:t>
             </w:r>
           </w:p>
           <w:p>
@@ -16429,25 +15321,7 @@
                 <w:szCs w:val="20"/>
                 <w:lang w:val="en-US"/>
               </w:rPr>
-              <w:t xml:space="preserve"> – Data </w:t>
-            </w:r>
-            <w:proofErr w:type="gramStart"/>
-            <w:r>
-              <w:rPr>
-                <w:sz w:val="20"/>
-                <w:szCs w:val="20"/>
-                <w:lang w:val="en-US"/>
-              </w:rPr>
-              <w:t>analyst</w:t>
-            </w:r>
-            <w:proofErr w:type="gramEnd"/>
-            <w:r>
-              <w:rPr>
-                <w:sz w:val="20"/>
-                <w:szCs w:val="20"/>
-                <w:lang w:val="en-US"/>
-              </w:rPr>
-              <w:t xml:space="preserve"> define data quality rule to validate incoming data. If fail check, will alert analyst, analyst can then correct the data</w:t>
+              <w:t xml:space="preserve"> – Data analyst define data quality rule to validate incoming data. If fail check, will alert analyst, analyst can then correct the data</w:t>
             </w:r>
           </w:p>
           <w:p>
@@ -17184,6 +16058,14 @@
               </w:rPr>
               <w:t>- Data WON’T populate to partitions by default. For Hive Style partitions, run MSCK REPAIR TABLE cmd. For non-Hive partitions, run ALTER TABLE ADD PARTITION cmd</w:t>
             </w:r>
+            <w:r>
+              <w:rPr>
+                <w:sz w:val="20"/>
+                <w:szCs w:val="20"/>
+                <w:lang w:val="en-US"/>
+              </w:rPr>
+              <w:t>/don’t want to scan all folders and files for Hive style</w:t>
+            </w:r>
           </w:p>
           <w:p>
             <w:pPr>
@@ -17216,25 +16098,7 @@
                 <w:szCs w:val="20"/>
                 <w:lang w:val="en-US"/>
               </w:rPr>
-              <w:t xml:space="preserve">2) compress data: Athena supports compression formats like </w:t>
-            </w:r>
-            <w:proofErr w:type="spellStart"/>
-            <w:r>
-              <w:rPr>
-                <w:sz w:val="20"/>
-                <w:szCs w:val="20"/>
-                <w:lang w:val="en-US"/>
-              </w:rPr>
-              <w:t>gzip</w:t>
-            </w:r>
-            <w:proofErr w:type="spellEnd"/>
-            <w:r>
-              <w:rPr>
-                <w:sz w:val="20"/>
-                <w:szCs w:val="20"/>
-                <w:lang w:val="en-US"/>
-              </w:rPr>
-              <w:t xml:space="preserve">, snappy, zesty, …. </w:t>
+              <w:t xml:space="preserve">2) compress data: Athena supports compression formats like gzip, snappy, zesty, …. </w:t>
             </w:r>
           </w:p>
           <w:p>
@@ -17730,39 +16594,7 @@
                 <w:szCs w:val="20"/>
                 <w:lang w:val="en-US"/>
               </w:rPr>
-              <w:t xml:space="preserve">Tools: </w:t>
-            </w:r>
-            <w:r>
-              <w:rPr>
-                <w:sz w:val="20"/>
-                <w:szCs w:val="20"/>
-                <w:lang w:val="en-US"/>
-              </w:rPr>
-              <w:t>Glue Studio</w:t>
-            </w:r>
-            <w:r>
-              <w:rPr>
-                <w:sz w:val="20"/>
-                <w:szCs w:val="20"/>
-                <w:lang w:val="en-US"/>
-              </w:rPr>
-              <w:t xml:space="preserve">, Athena, </w:t>
-            </w:r>
-            <w:r>
-              <w:rPr>
-                <w:sz w:val="20"/>
-                <w:szCs w:val="20"/>
-                <w:lang w:val="en-US"/>
-              </w:rPr>
-              <w:t xml:space="preserve">Redshift Query Editor, </w:t>
-            </w:r>
-            <w:r>
-              <w:rPr>
-                <w:sz w:val="20"/>
-                <w:szCs w:val="20"/>
-                <w:lang w:val="en-US"/>
-              </w:rPr>
-              <w:t>QuickSight (Left to Right: data prep -&gt; data analysis)</w:t>
+              <w:t>Tools: Glue Studio, Athena, Redshift Query Editor, QuickSight (Left to Right: data prep -&gt; data analysis)</w:t>
             </w:r>
           </w:p>
         </w:tc>
@@ -18571,6 +17403,24 @@
           <w:lang w:val="en-US"/>
         </w:rPr>
         <w:t>By default, Step Functions fails the execution upon encountering an error in a state</w:t>
+      </w:r>
+    </w:p>
+    <w:p>
+      <w:pPr>
+        <w:spacing w:after="0" w:line="240" w:lineRule="auto"/>
+        <w:rPr>
+          <w:sz w:val="20"/>
+          <w:szCs w:val="20"/>
+          <w:lang w:val="en-US"/>
+        </w:rPr>
+      </w:pPr>
+      <w:r>
+        <w:rPr>
+          <w:sz w:val="20"/>
+          <w:szCs w:val="20"/>
+          <w:lang w:val="en-US"/>
+        </w:rPr>
+        <w:t>Athena Federated Query can query data from multiple data sources (SQL, NoSQL, object, custom data sources) and store in S3</w:t>
       </w:r>
     </w:p>
     <w:p>
@@ -18626,15 +17476,7 @@
                 <w:lang w:val="en-US"/>
               </w:rPr>
               <w:lastRenderedPageBreak/>
-              <w:t xml:space="preserve">Data </w:t>
-            </w:r>
-            <w:r>
-              <w:rPr>
-                <w:sz w:val="20"/>
-                <w:szCs w:val="20"/>
-                <w:lang w:val="en-US"/>
-              </w:rPr>
-              <w:t>Security and Governance</w:t>
+              <w:t>Data Security and Governance</w:t>
             </w:r>
           </w:p>
         </w:tc>
@@ -18683,23 +17525,7 @@
                 <w:szCs w:val="20"/>
                 <w:lang w:val="en-US"/>
               </w:rPr>
-              <w:t xml:space="preserve">IAM </w:t>
-            </w:r>
-            <w:r>
-              <w:rPr>
-                <w:sz w:val="20"/>
-                <w:szCs w:val="20"/>
-                <w:lang w:val="en-US"/>
-              </w:rPr>
-              <w:t>(Identity and Access Management)</w:t>
-            </w:r>
-            <w:r>
-              <w:rPr>
-                <w:sz w:val="20"/>
-                <w:szCs w:val="20"/>
-                <w:lang w:val="en-US"/>
-              </w:rPr>
-              <w:t xml:space="preserve"> -&gt; Network -&gt; Authentication -&gt; Encryption</w:t>
+              <w:t>IAM (Identity and Access Management) -&gt; Network -&gt; Authentication -&gt; Encryption</w:t>
             </w:r>
             <w:r>
               <w:rPr>
@@ -20120,25 +18946,7 @@
                 <w:szCs w:val="20"/>
                 <w:lang w:val="en-US"/>
               </w:rPr>
-              <w:t xml:space="preserve">Lake Formation creates a </w:t>
-            </w:r>
-            <w:proofErr w:type="gramStart"/>
-            <w:r>
-              <w:rPr>
-                <w:sz w:val="20"/>
-                <w:szCs w:val="20"/>
-                <w:lang w:val="en-US"/>
-              </w:rPr>
-              <w:t>single entry</w:t>
-            </w:r>
-            <w:proofErr w:type="gramEnd"/>
-            <w:r>
-              <w:rPr>
-                <w:sz w:val="20"/>
-                <w:szCs w:val="20"/>
-                <w:lang w:val="en-US"/>
-              </w:rPr>
-              <w:t xml:space="preserve"> point for users to access all resources in your data lake (otherwise, have to grant access to the diff service individually in your data lake like S3, Glue Data Catalog, Athena)</w:t>
+              <w:t>Lake Formation creates a single entry point for users to access all resources in your data lake (otherwise, have to grant access to the diff service individually in your data lake like S3, Glue Data Catalog, Athena)</w:t>
             </w:r>
           </w:p>
         </w:tc>
@@ -20223,25 +19031,7 @@
                 <w:lang w:val="en-US"/>
               </w:rPr>
               <w:br/>
-              <w:t>E.g. IAM (</w:t>
-            </w:r>
-            <w:proofErr w:type="spellStart"/>
-            <w:r>
-              <w:rPr>
-                <w:sz w:val="20"/>
-                <w:szCs w:val="20"/>
-                <w:lang w:val="en-US"/>
-              </w:rPr>
-              <w:t>AthenaFullAccess</w:t>
-            </w:r>
-            <w:proofErr w:type="spellEnd"/>
-            <w:r>
-              <w:rPr>
-                <w:sz w:val="20"/>
-                <w:szCs w:val="20"/>
-                <w:lang w:val="en-US"/>
-              </w:rPr>
-              <w:t xml:space="preserve"> + Inline Policy for Glue &amp; Lake Formation read) -&gt; Lake Formation (fine-grained permissions: restrict access to specific table)</w:t>
+              <w:t>E.g. IAM (AthenaFullAccess + Inline Policy for Glue &amp; Lake Formation read) -&gt; Lake Formation (fine-grained permissions: restrict access to specific table)</w:t>
             </w:r>
           </w:p>
         </w:tc>
@@ -20383,25 +19173,7 @@
                 <w:szCs w:val="20"/>
                 <w:lang w:val="en-US"/>
               </w:rPr>
-              <w:t xml:space="preserve">For more fine-grained control (besides restrict to </w:t>
-            </w:r>
-            <w:proofErr w:type="gramStart"/>
-            <w:r>
-              <w:rPr>
-                <w:sz w:val="20"/>
-                <w:szCs w:val="20"/>
-                <w:lang w:val="en-US"/>
-              </w:rPr>
-              <w:t>particular table</w:t>
-            </w:r>
-            <w:proofErr w:type="gramEnd"/>
-            <w:r>
-              <w:rPr>
-                <w:sz w:val="20"/>
-                <w:szCs w:val="20"/>
-                <w:lang w:val="en-US"/>
-              </w:rPr>
-              <w:t>), can use filters (defined at table level)</w:t>
+              <w:t>For more fine-grained control (besides restrict to particular table), can use filters (defined at table level)</w:t>
             </w:r>
           </w:p>
         </w:tc>
@@ -20558,25 +19330,7 @@
                 <w:szCs w:val="20"/>
                 <w:lang w:val="en-US"/>
               </w:rPr>
-              <w:t xml:space="preserve">Redshift (data warehouse): can mask whole </w:t>
-            </w:r>
-            <w:proofErr w:type="spellStart"/>
-            <w:r>
-              <w:rPr>
-                <w:sz w:val="20"/>
-                <w:szCs w:val="20"/>
-                <w:lang w:val="en-US"/>
-              </w:rPr>
-              <w:t>cols</w:t>
-            </w:r>
-            <w:proofErr w:type="spellEnd"/>
-            <w:r>
-              <w:rPr>
-                <w:sz w:val="20"/>
-                <w:szCs w:val="20"/>
-                <w:lang w:val="en-US"/>
-              </w:rPr>
-              <w:t xml:space="preserve"> and rows</w:t>
+              <w:t>Redshift (data warehouse): can mask whole cols and rows</w:t>
             </w:r>
           </w:p>
           <w:p>
@@ -20626,15 +19380,7 @@
                 <w:szCs w:val="20"/>
                 <w:lang w:val="en-US"/>
               </w:rPr>
-              <w:t xml:space="preserve"> To mask rows: Create an RLS (Row Level Security) Policy</w:t>
-            </w:r>
-            <w:r>
-              <w:rPr>
-                <w:sz w:val="20"/>
-                <w:szCs w:val="20"/>
-                <w:lang w:val="en-US"/>
-              </w:rPr>
-              <w:t xml:space="preserve">. </w:t>
+              <w:t xml:space="preserve"> To mask rows: Create an RLS (Row Level Security) Policy. </w:t>
             </w:r>
           </w:p>
           <w:p>
@@ -20782,56 +19528,24 @@
                 <w:szCs w:val="20"/>
                 <w:lang w:val="en-US"/>
               </w:rPr>
-              <w:t>Redshift</w:t>
-            </w:r>
-            <w:r>
-              <w:rPr>
-                <w:sz w:val="20"/>
-                <w:szCs w:val="20"/>
-                <w:lang w:val="en-US"/>
-              </w:rPr>
-              <w:t xml:space="preserve"> Encryption</w:t>
-            </w:r>
-            <w:r>
-              <w:rPr>
-                <w:sz w:val="20"/>
-                <w:szCs w:val="20"/>
-                <w:lang w:val="en-US"/>
-              </w:rPr>
-              <w:t>: can use KMS AWS-Managed Key OR KMS Customer Managed Key</w:t>
-            </w:r>
-          </w:p>
-          <w:p>
-            <w:pPr>
-              <w:rPr>
-                <w:sz w:val="20"/>
-                <w:szCs w:val="20"/>
-                <w:lang w:val="en-US"/>
-              </w:rPr>
-            </w:pPr>
-            <w:r>
-              <w:rPr>
-                <w:sz w:val="20"/>
-                <w:szCs w:val="20"/>
-                <w:lang w:val="en-US"/>
-              </w:rPr>
-              <w:t xml:space="preserve">- Need to encrypt </w:t>
-            </w:r>
-            <w:r>
-              <w:rPr>
-                <w:sz w:val="20"/>
-                <w:szCs w:val="20"/>
-                <w:lang w:val="en-US"/>
-              </w:rPr>
-              <w:t>at</w:t>
-            </w:r>
-            <w:r>
-              <w:rPr>
-                <w:sz w:val="20"/>
-                <w:szCs w:val="20"/>
-                <w:lang w:val="en-US"/>
-              </w:rPr>
-              <w:t xml:space="preserve"> launch or migrate to an encrypted cluster by changing the Encrypt database option</w:t>
+              <w:t>Redshift Encryption: can use KMS AWS-Managed Key OR KMS Customer Managed Key</w:t>
+            </w:r>
+          </w:p>
+          <w:p>
+            <w:pPr>
+              <w:rPr>
+                <w:sz w:val="20"/>
+                <w:szCs w:val="20"/>
+                <w:lang w:val="en-US"/>
+              </w:rPr>
+            </w:pPr>
+            <w:r>
+              <w:rPr>
+                <w:sz w:val="20"/>
+                <w:szCs w:val="20"/>
+                <w:lang w:val="en-US"/>
+              </w:rPr>
+              <w:t>- Need to encrypt at launch or migrate to an encrypted cluster by changing the Encrypt database option</w:t>
             </w:r>
           </w:p>
         </w:tc>
@@ -21276,31 +19990,7 @@
                 <w:szCs w:val="20"/>
                 <w:lang w:val="en-US"/>
               </w:rPr>
-              <w:t xml:space="preserve">CloudWatch to monitor resource </w:t>
-            </w:r>
-            <w:r>
-              <w:rPr>
-                <w:sz w:val="20"/>
-                <w:szCs w:val="20"/>
-                <w:lang w:val="en-US"/>
-              </w:rPr>
-              <w:t>&amp;</w:t>
-            </w:r>
-            <w:r>
-              <w:rPr>
-                <w:sz w:val="20"/>
-                <w:szCs w:val="20"/>
-                <w:lang w:val="en-US"/>
-              </w:rPr>
-              <w:t xml:space="preserve"> app</w:t>
-            </w:r>
-            <w:r>
-              <w:rPr>
-                <w:sz w:val="20"/>
-                <w:szCs w:val="20"/>
-                <w:lang w:val="en-US"/>
-              </w:rPr>
-              <w:t>s</w:t>
+              <w:t>CloudWatch to monitor resource &amp; apps</w:t>
             </w:r>
           </w:p>
           <w:p>
@@ -21443,25 +20133,7 @@
                 <w:szCs w:val="20"/>
                 <w:lang w:val="en-US"/>
               </w:rPr>
-              <w:t xml:space="preserve">Datashare can consist of ≥ 1 DB, table, </w:t>
-            </w:r>
-            <w:proofErr w:type="spellStart"/>
-            <w:r>
-              <w:rPr>
-                <w:sz w:val="20"/>
-                <w:szCs w:val="20"/>
-                <w:lang w:val="en-US"/>
-              </w:rPr>
-              <w:t>udf</w:t>
-            </w:r>
-            <w:proofErr w:type="spellEnd"/>
-            <w:r>
-              <w:rPr>
-                <w:sz w:val="20"/>
-                <w:szCs w:val="20"/>
-                <w:lang w:val="en-US"/>
-              </w:rPr>
-              <w:t>, materialized view or schema</w:t>
+              <w:t>Datashare can consist of ≥ 1 DB, table, udf, materialized view or schema</w:t>
             </w:r>
           </w:p>
           <w:p>
@@ -21495,25 +20167,7 @@
                 <w:szCs w:val="20"/>
                 <w:lang w:val="en-US"/>
               </w:rPr>
-              <w:t xml:space="preserve">- </w:t>
-            </w:r>
-            <w:proofErr w:type="spellStart"/>
-            <w:r>
-              <w:rPr>
-                <w:sz w:val="20"/>
-                <w:szCs w:val="20"/>
-                <w:lang w:val="en-US"/>
-              </w:rPr>
-              <w:t>Datashares</w:t>
-            </w:r>
-            <w:proofErr w:type="spellEnd"/>
-            <w:r>
-              <w:rPr>
-                <w:sz w:val="20"/>
-                <w:szCs w:val="20"/>
-                <w:lang w:val="en-US"/>
-              </w:rPr>
-              <w:t xml:space="preserve"> provide live, up-to-date data across Amazon Redshift clusters for read-only access</w:t>
+              <w:t>- Datashares provide live, up-to-date data across Amazon Redshift clusters for read-only access</w:t>
             </w:r>
           </w:p>
           <w:p>
@@ -21534,10 +20188,11 @@
                 <w:szCs w:val="20"/>
                 <w:lang w:val="en-US"/>
               </w:rPr>
-              <w:t>CREATE DATASHARE datashare_</w:t>
-            </w:r>
-            <w:proofErr w:type="gramStart"/>
-            <w:r>
+              <w:t>CREATE DATASHARE datashare_name;</w:t>
+            </w:r>
+          </w:p>
+          <w:p>
+            <w:pPr>
               <w:rPr>
                 <w:i/>
                 <w:iCs/>
@@ -21545,12 +20200,8 @@
                 <w:szCs w:val="20"/>
                 <w:lang w:val="en-US"/>
               </w:rPr>
-              <w:t>name;</w:t>
-            </w:r>
-            <w:proofErr w:type="gramEnd"/>
-          </w:p>
-          <w:p>
-            <w:pPr>
+            </w:pPr>
+            <w:r>
               <w:rPr>
                 <w:i/>
                 <w:iCs/>
@@ -21558,8 +20209,11 @@
                 <w:szCs w:val="20"/>
                 <w:lang w:val="en-US"/>
               </w:rPr>
-            </w:pPr>
-            <w:r>
+              <w:t>ALTER DATASHARE datashare_name ADD SCHEMA schema_name;</w:t>
+            </w:r>
+          </w:p>
+          <w:p>
+            <w:pPr>
               <w:rPr>
                 <w:i/>
                 <w:iCs/>
@@ -21567,9 +20221,7 @@
                 <w:szCs w:val="20"/>
                 <w:lang w:val="en-US"/>
               </w:rPr>
-              <w:t xml:space="preserve">ALTER DATASHARE datashare_name ADD SCHEMA </w:t>
-            </w:r>
-            <w:proofErr w:type="spellStart"/>
+            </w:pPr>
             <w:r>
               <w:rPr>
                 <w:i/>
@@ -21578,10 +20230,11 @@
                 <w:szCs w:val="20"/>
                 <w:lang w:val="en-US"/>
               </w:rPr>
-              <w:t>schema_</w:t>
-            </w:r>
-            <w:proofErr w:type="gramStart"/>
-            <w:r>
+              <w:t>ALTER DATASHARE datashare_name ADD TABLE table_name;</w:t>
+            </w:r>
+          </w:p>
+          <w:p>
+            <w:pPr>
               <w:rPr>
                 <w:i/>
                 <w:iCs/>
@@ -21589,9 +20242,7 @@
                 <w:szCs w:val="20"/>
                 <w:lang w:val="en-US"/>
               </w:rPr>
-              <w:t>name</w:t>
-            </w:r>
-            <w:proofErr w:type="spellEnd"/>
+            </w:pPr>
             <w:r>
               <w:rPr>
                 <w:i/>
@@ -21600,12 +20251,9 @@
                 <w:szCs w:val="20"/>
                 <w:lang w:val="en-US"/>
               </w:rPr>
-              <w:t>;</w:t>
-            </w:r>
-            <w:proofErr w:type="gramEnd"/>
-          </w:p>
-          <w:p>
-            <w:pPr>
+              <w:t xml:space="preserve">GRANT USAGE ON DATASHARE datashare_name TO NAMESPACE </w:t>
+            </w:r>
+            <w:r>
               <w:rPr>
                 <w:i/>
                 <w:iCs/>
@@ -21613,7 +20261,8 @@
                 <w:szCs w:val="20"/>
                 <w:lang w:val="en-US"/>
               </w:rPr>
-            </w:pPr>
+              <w:t>redshift_</w:t>
+            </w:r>
             <w:r>
               <w:rPr>
                 <w:i/>
@@ -21622,72 +20271,7 @@
                 <w:szCs w:val="20"/>
                 <w:lang w:val="en-US"/>
               </w:rPr>
-              <w:t>ALTER DATASHARE datashare_name ADD TABLE table_</w:t>
-            </w:r>
-            <w:proofErr w:type="gramStart"/>
-            <w:r>
-              <w:rPr>
-                <w:i/>
-                <w:iCs/>
-                <w:sz w:val="20"/>
-                <w:szCs w:val="20"/>
-                <w:lang w:val="en-US"/>
-              </w:rPr>
-              <w:t>name;</w:t>
-            </w:r>
-            <w:proofErr w:type="gramEnd"/>
-          </w:p>
-          <w:p>
-            <w:pPr>
-              <w:rPr>
-                <w:i/>
-                <w:iCs/>
-                <w:sz w:val="20"/>
-                <w:szCs w:val="20"/>
-                <w:lang w:val="en-US"/>
-              </w:rPr>
-            </w:pPr>
-            <w:r>
-              <w:rPr>
-                <w:i/>
-                <w:iCs/>
-                <w:sz w:val="20"/>
-                <w:szCs w:val="20"/>
-                <w:lang w:val="en-US"/>
-              </w:rPr>
-              <w:t xml:space="preserve">GRANT USAGE ON DATASHARE datashare_name TO NAMESPACE </w:t>
-            </w:r>
-            <w:proofErr w:type="spellStart"/>
-            <w:r>
-              <w:rPr>
-                <w:i/>
-                <w:iCs/>
-                <w:sz w:val="20"/>
-                <w:szCs w:val="20"/>
-                <w:lang w:val="en-US"/>
-              </w:rPr>
-              <w:t>redshift_</w:t>
-            </w:r>
-            <w:r>
-              <w:rPr>
-                <w:i/>
-                <w:iCs/>
-                <w:sz w:val="20"/>
-                <w:szCs w:val="20"/>
-                <w:lang w:val="en-US"/>
-              </w:rPr>
-              <w:t>namespace_name</w:t>
-            </w:r>
-            <w:proofErr w:type="spellEnd"/>
-            <w:r>
-              <w:rPr>
-                <w:i/>
-                <w:iCs/>
-                <w:sz w:val="20"/>
-                <w:szCs w:val="20"/>
-                <w:lang w:val="en-US"/>
-              </w:rPr>
-              <w:t>;</w:t>
+              <w:t>namespace_name;</w:t>
             </w:r>
           </w:p>
         </w:tc>
@@ -21950,8 +20534,6 @@
         </w:rPr>
         <w:t xml:space="preserve">- </w:t>
       </w:r>
-      <w:proofErr w:type="spellStart"/>
-      <w:proofErr w:type="gramStart"/>
       <w:r>
         <w:rPr>
           <w:i/>
@@ -21962,8 +20544,6 @@
         </w:rPr>
         <w:t>aws:RequestTag</w:t>
       </w:r>
-      <w:proofErr w:type="spellEnd"/>
-      <w:proofErr w:type="gramEnd"/>
       <w:r>
         <w:rPr>
           <w:sz w:val="20"/>
@@ -21990,8 +20570,6 @@
         </w:rPr>
         <w:t xml:space="preserve">- </w:t>
       </w:r>
-      <w:proofErr w:type="spellStart"/>
-      <w:proofErr w:type="gramStart"/>
       <w:r>
         <w:rPr>
           <w:i/>
@@ -22002,8 +20580,6 @@
         </w:rPr>
         <w:t>aws:ResourceTag</w:t>
       </w:r>
-      <w:proofErr w:type="spellEnd"/>
-      <w:proofErr w:type="gramEnd"/>
       <w:r>
         <w:rPr>
           <w:sz w:val="20"/>
@@ -22030,8 +20606,6 @@
         </w:rPr>
         <w:t xml:space="preserve">- </w:t>
       </w:r>
-      <w:proofErr w:type="spellStart"/>
-      <w:proofErr w:type="gramStart"/>
       <w:r>
         <w:rPr>
           <w:i/>
@@ -22042,8 +20616,6 @@
         </w:rPr>
         <w:t>aws:TagKeys</w:t>
       </w:r>
-      <w:proofErr w:type="spellEnd"/>
-      <w:proofErr w:type="gramEnd"/>
       <w:r>
         <w:rPr>
           <w:sz w:val="20"/>

</xml_diff>